<commit_message>
corrección alguna falta tipografica
</commit_message>
<xml_diff>
--- a/informe proyecto 1.docx
+++ b/informe proyecto 1.docx
@@ -285,57 +285,33 @@
         <w:rPr>
           <w:sz w:val="28"/>
         </w:rPr>
-        <w:t xml:space="preserve">1)Objetivos (página </w:t>
-      </w:r>
-      <w:r>
-        <w:rPr>
-          <w:sz w:val="28"/>
-        </w:rPr>
-        <w:t>3)</w:t>
-      </w:r>
-    </w:p>
-    <w:p>
-      <w:pPr>
-        <w:rPr>
-          <w:sz w:val="28"/>
-        </w:rPr>
-      </w:pPr>
-      <w:r>
-        <w:rPr>
-          <w:sz w:val="28"/>
-        </w:rPr>
-        <w:t>2)Alcance (página</w:t>
-      </w:r>
-      <w:r>
-        <w:rPr>
-          <w:sz w:val="28"/>
-        </w:rPr>
-        <w:t xml:space="preserve"> 3)</w:t>
-      </w:r>
-    </w:p>
-    <w:p>
-      <w:pPr>
-        <w:rPr>
-          <w:sz w:val="28"/>
-        </w:rPr>
-      </w:pPr>
-      <w:r>
-        <w:rPr>
-          <w:sz w:val="28"/>
-        </w:rPr>
-        <w:t xml:space="preserve">3)Análisis del problema y descripción de la solución (página </w:t>
-      </w:r>
-      <w:r>
-        <w:rPr>
-          <w:sz w:val="28"/>
-        </w:rPr>
-        <w:t>4</w:t>
-      </w:r>
-      <w:r>
-        <w:rPr>
-          <w:sz w:val="28"/>
-        </w:rPr>
-        <w:t>)</w:t>
+        <w:t>1)Objetivos (página 3)</w:t>
+      </w:r>
+    </w:p>
+    <w:p>
+      <w:pPr>
+        <w:rPr>
+          <w:sz w:val="28"/>
+        </w:rPr>
+      </w:pPr>
+      <w:r>
+        <w:rPr>
+          <w:sz w:val="28"/>
+        </w:rPr>
+        <w:t>2)Alcance (página 3)</w:t>
+      </w:r>
+    </w:p>
+    <w:p>
+      <w:pPr>
+        <w:rPr>
+          <w:sz w:val="28"/>
+        </w:rPr>
+      </w:pPr>
+      <w:r>
+        <w:rPr>
+          <w:sz w:val="28"/>
+        </w:rPr>
+        <w:t>3)Análisis del problema y descripción de la solución (página 4)</w:t>
       </w:r>
     </w:p>
     <w:p>
@@ -598,19 +574,7 @@
         <w:rPr>
           <w:sz w:val="24"/>
         </w:rPr>
-        <w:t>Creación</w:t>
-      </w:r>
-      <w:r>
-        <w:rPr>
-          <w:sz w:val="24"/>
-        </w:rPr>
-        <w:t xml:space="preserve"> de un horario de estudio </w:t>
-      </w:r>
-      <w:r>
-        <w:rPr>
-          <w:sz w:val="24"/>
-        </w:rPr>
-        <w:t xml:space="preserve">que se adapte a los objetivos académicos del cliente. </w:t>
+        <w:t xml:space="preserve">Creación de un horario de estudio que se adapte a los objetivos académicos del cliente. </w:t>
       </w:r>
     </w:p>
     <w:p>
@@ -630,19 +594,7 @@
         <w:rPr>
           <w:sz w:val="32"/>
         </w:rPr>
-        <w:t>2)Alca</w:t>
-      </w:r>
-      <w:r>
-        <w:rPr>
-          <w:sz w:val="32"/>
-        </w:rPr>
-        <w:t>n</w:t>
-      </w:r>
-      <w:r>
-        <w:rPr>
-          <w:sz w:val="32"/>
-        </w:rPr>
-        <w:t>ce</w:t>
+        <w:t>2)Alcance</w:t>
       </w:r>
       <w:r>
         <w:rPr>
@@ -689,56 +641,20 @@
         <w:rPr>
           <w:sz w:val="24"/>
         </w:rPr>
-        <w:t xml:space="preserve"> genera un horario</w:t>
-      </w:r>
-      <w:r>
-        <w:rPr>
-          <w:sz w:val="24"/>
-        </w:rPr>
-        <w:t xml:space="preserve"> y ofrece </w:t>
-      </w:r>
-      <w:r>
-        <w:rPr>
-          <w:sz w:val="24"/>
-        </w:rPr>
-        <w:t>cuatro tablas y un gráfico que contienen</w:t>
-      </w:r>
-      <w:r>
-        <w:rPr>
-          <w:sz w:val="24"/>
-        </w:rPr>
-        <w:t xml:space="preserve"> datos de interés enfocados al cliente.</w:t>
-      </w:r>
-      <w:r>
-        <w:rPr>
-          <w:sz w:val="24"/>
-        </w:rPr>
-        <w:t xml:space="preserve"> </w:t>
-      </w:r>
-      <w:r>
-        <w:rPr>
-          <w:sz w:val="24"/>
-        </w:rPr>
-        <w:t xml:space="preserve">Las horas del horario están distribuidas de manera adecuada para que cliente pueda cumplir con sus objetivos académicos. </w:t>
-      </w:r>
-    </w:p>
-    <w:p>
-      <w:pPr>
-        <w:rPr>
-          <w:sz w:val="24"/>
-        </w:rPr>
-      </w:pPr>
-      <w:r>
-        <w:rPr>
-          <w:sz w:val="24"/>
-        </w:rPr>
-        <w:t>Para crear el horario, e</w:t>
-      </w:r>
-      <w:r>
-        <w:rPr>
-          <w:sz w:val="24"/>
-        </w:rPr>
-        <w:t xml:space="preserve">l cliente debe interactuar con la web rellenando tres formularios. </w:t>
+        <w:t xml:space="preserve"> genera un horario y ofrece cuatro tablas y un gráfico que contienen datos de interés enfocados al cliente. Las horas del horario están distribuidas de manera adecuada para que cliente pueda cumplir con sus objetivos académicos. </w:t>
+      </w:r>
+    </w:p>
+    <w:p>
+      <w:pPr>
+        <w:rPr>
+          <w:sz w:val="24"/>
+        </w:rPr>
+      </w:pPr>
+      <w:r>
+        <w:rPr>
+          <w:sz w:val="24"/>
+        </w:rPr>
+        <w:t xml:space="preserve">Para crear el horario, el cliente debe interactuar con la web rellenando tres formularios. </w:t>
       </w:r>
     </w:p>
     <w:p>
@@ -746,7 +662,7 @@
         <w:pStyle w:val="Prrafodelista"/>
         <w:numPr>
           <w:ilvl w:val="0"/>
-          <w:numId w:val="7"/>
+          <w:numId w:val="10"/>
         </w:numPr>
         <w:rPr>
           <w:sz w:val="24"/>
@@ -756,37 +672,7 @@
         <w:rPr>
           <w:sz w:val="24"/>
         </w:rPr>
-        <w:t>El primer</w:t>
-      </w:r>
-      <w:r>
-        <w:rPr>
-          <w:sz w:val="24"/>
-        </w:rPr>
-        <w:t xml:space="preserve"> formulario, </w:t>
-      </w:r>
-      <w:r>
-        <w:rPr>
-          <w:sz w:val="24"/>
-        </w:rPr>
-        <w:t xml:space="preserve">consiste en </w:t>
-      </w:r>
-      <w:r>
-        <w:rPr>
-          <w:sz w:val="24"/>
-        </w:rPr>
-        <w:t>indicar qué horas de la semana (de lunes a viernes, de 9:00 h a 23:00 h) tiene ocupadas</w:t>
-      </w:r>
-      <w:r>
-        <w:rPr>
-          <w:sz w:val="24"/>
-        </w:rPr>
-        <w:t xml:space="preserve"> el cliente</w:t>
-      </w:r>
-      <w:r>
-        <w:rPr>
-          <w:sz w:val="24"/>
-        </w:rPr>
-        <w:t xml:space="preserve"> para que no se asignen horas de estudio en dichas horas no disponibles.</w:t>
+        <w:t>El primer formulario, consiste en indicar qué horas de la semana (de lunes a viernes, de 9:00 h a 23:00 h) tiene ocupadas el cliente para que no se asignen horas de estudio en dichas horas no disponibles.</w:t>
       </w:r>
     </w:p>
     <w:p>
@@ -794,7 +680,7 @@
         <w:pStyle w:val="Prrafodelista"/>
         <w:numPr>
           <w:ilvl w:val="0"/>
-          <w:numId w:val="7"/>
+          <w:numId w:val="10"/>
         </w:numPr>
         <w:rPr>
           <w:sz w:val="24"/>
@@ -804,79 +690,7 @@
         <w:rPr>
           <w:sz w:val="24"/>
         </w:rPr>
-        <w:t>En e</w:t>
-      </w:r>
-      <w:r>
-        <w:rPr>
-          <w:sz w:val="24"/>
-        </w:rPr>
-        <w:t xml:space="preserve">l segundo, </w:t>
-      </w:r>
-      <w:r>
-        <w:rPr>
-          <w:sz w:val="24"/>
-        </w:rPr>
-        <w:t>éste</w:t>
-      </w:r>
-      <w:r>
-        <w:rPr>
-          <w:sz w:val="24"/>
-        </w:rPr>
-        <w:t xml:space="preserve"> debe elegir su rendimiento</w:t>
-      </w:r>
-      <w:r>
-        <w:rPr>
-          <w:sz w:val="24"/>
-        </w:rPr>
-        <w:t xml:space="preserve"> e introducir las asignaturas que quiere en su horario.</w:t>
-      </w:r>
-      <w:r>
-        <w:rPr>
-          <w:sz w:val="24"/>
-        </w:rPr>
-        <w:t xml:space="preserve"> </w:t>
-      </w:r>
-      <w:r>
-        <w:rPr>
-          <w:sz w:val="24"/>
-        </w:rPr>
-        <w:t xml:space="preserve"> </w:t>
-      </w:r>
-      <w:r>
-        <w:rPr>
-          <w:sz w:val="24"/>
-        </w:rPr>
-        <w:t>El parámetro del rendimiento</w:t>
-      </w:r>
-      <w:r>
-        <w:rPr>
-          <w:sz w:val="24"/>
-        </w:rPr>
-        <w:t xml:space="preserve"> indica </w:t>
-      </w:r>
-      <w:r>
-        <w:rPr>
-          <w:sz w:val="24"/>
-        </w:rPr>
-        <w:t>“</w:t>
-      </w:r>
-      <w:r>
-        <w:rPr>
-          <w:sz w:val="24"/>
-        </w:rPr>
-        <w:t>el objetivo</w:t>
-      </w:r>
-      <w:r>
-        <w:rPr>
-          <w:sz w:val="24"/>
-        </w:rPr>
-        <w:t>”</w:t>
-      </w:r>
-      <w:r>
-        <w:rPr>
-          <w:sz w:val="24"/>
-        </w:rPr>
-        <w:t>. Hay cuatro opciones a elegir:</w:t>
+        <w:t>En el segundo, éste debe elegir su rendimiento e introducir las asignaturas que quiere en su horario.  El parámetro del rendimiento indica “el objetivo”. Hay cuatro opciones a elegir:</w:t>
       </w:r>
     </w:p>
     <w:p>
@@ -884,7 +698,7 @@
         <w:pStyle w:val="Prrafodelista"/>
         <w:numPr>
           <w:ilvl w:val="0"/>
-          <w:numId w:val="2"/>
+          <w:numId w:val="11"/>
         </w:numPr>
         <w:ind w:left="1800"/>
         <w:rPr>
@@ -910,7 +724,7 @@
         <w:pStyle w:val="Prrafodelista"/>
         <w:numPr>
           <w:ilvl w:val="0"/>
-          <w:numId w:val="2"/>
+          <w:numId w:val="11"/>
         </w:numPr>
         <w:ind w:left="1800"/>
         <w:rPr>
@@ -936,7 +750,7 @@
         <w:pStyle w:val="Prrafodelista"/>
         <w:numPr>
           <w:ilvl w:val="0"/>
-          <w:numId w:val="2"/>
+          <w:numId w:val="11"/>
         </w:numPr>
         <w:ind w:left="1800"/>
         <w:rPr>
@@ -962,7 +776,7 @@
         <w:pStyle w:val="Prrafodelista"/>
         <w:numPr>
           <w:ilvl w:val="0"/>
-          <w:numId w:val="2"/>
+          <w:numId w:val="11"/>
         </w:numPr>
         <w:ind w:left="1800"/>
         <w:rPr>
@@ -988,7 +802,7 @@
         <w:pStyle w:val="Prrafodelista"/>
         <w:numPr>
           <w:ilvl w:val="0"/>
-          <w:numId w:val="7"/>
+          <w:numId w:val="10"/>
         </w:numPr>
         <w:rPr>
           <w:sz w:val="24"/>
@@ -998,37 +812,7 @@
         <w:rPr>
           <w:sz w:val="24"/>
         </w:rPr>
-        <w:t xml:space="preserve">En el </w:t>
-      </w:r>
-      <w:r>
-        <w:rPr>
-          <w:sz w:val="24"/>
-        </w:rPr>
-        <w:t xml:space="preserve">tercer formulario </w:t>
-      </w:r>
-      <w:r>
-        <w:rPr>
-          <w:sz w:val="24"/>
-        </w:rPr>
-        <w:t>se</w:t>
-      </w:r>
-      <w:r>
-        <w:rPr>
-          <w:sz w:val="24"/>
-        </w:rPr>
-        <w:t xml:space="preserve"> pide la nota de selectividad y las diez asignaturas de primero</w:t>
-      </w:r>
-      <w:r>
-        <w:rPr>
-          <w:sz w:val="24"/>
-        </w:rPr>
-        <w:t xml:space="preserve"> (es el Historial académico del cliente)</w:t>
-      </w:r>
-      <w:r>
-        <w:rPr>
-          <w:sz w:val="24"/>
-        </w:rPr>
-        <w:t xml:space="preserve">. </w:t>
+        <w:t xml:space="preserve">En el tercer formulario se pide la nota de selectividad y las diez asignaturas de primero (es el Historial académico del cliente). </w:t>
       </w:r>
     </w:p>
     <w:p>
@@ -1055,49 +839,7 @@
         <w:rPr>
           <w:sz w:val="24"/>
         </w:rPr>
-        <w:t xml:space="preserve"> </w:t>
-      </w:r>
-      <w:r>
-        <w:rPr>
-          <w:sz w:val="24"/>
-        </w:rPr>
-        <w:t>Finalmente se generará el horario y se mostrar</w:t>
-      </w:r>
-      <w:r>
-        <w:rPr>
-          <w:sz w:val="24"/>
-        </w:rPr>
-        <w:t>á</w:t>
-      </w:r>
-      <w:r>
-        <w:rPr>
-          <w:sz w:val="24"/>
-        </w:rPr>
-        <w:t>n</w:t>
-      </w:r>
-      <w:r>
-        <w:rPr>
-          <w:sz w:val="24"/>
-        </w:rPr>
-        <w:t xml:space="preserve"> las</w:t>
-      </w:r>
-      <w:r>
-        <w:rPr>
-          <w:sz w:val="24"/>
-        </w:rPr>
-        <w:t xml:space="preserve"> distintas tablas. E</w:t>
-      </w:r>
-      <w:r>
-        <w:rPr>
-          <w:sz w:val="24"/>
-        </w:rPr>
-        <w:t>stas</w:t>
-      </w:r>
-      <w:r>
-        <w:rPr>
-          <w:sz w:val="24"/>
-        </w:rPr>
-        <w:t xml:space="preserve"> son:</w:t>
+        <w:t xml:space="preserve"> Finalmente se generará el horario y se mostrarán las distintas tablas. Estas son:</w:t>
       </w:r>
     </w:p>
     <w:p>
@@ -1105,7 +847,7 @@
         <w:pStyle w:val="Prrafodelista"/>
         <w:numPr>
           <w:ilvl w:val="0"/>
-          <w:numId w:val="5"/>
+          <w:numId w:val="12"/>
         </w:numPr>
         <w:rPr>
           <w:sz w:val="24"/>
@@ -1152,7 +894,7 @@
         <w:pStyle w:val="Prrafodelista"/>
         <w:numPr>
           <w:ilvl w:val="0"/>
-          <w:numId w:val="5"/>
+          <w:numId w:val="12"/>
         </w:numPr>
         <w:rPr>
           <w:sz w:val="24"/>
@@ -1183,31 +925,7 @@
         <w:rPr>
           <w:sz w:val="24"/>
         </w:rPr>
-        <w:t xml:space="preserve">Tabla </w:t>
-      </w:r>
-      <w:r>
-        <w:rPr>
-          <w:sz w:val="24"/>
-        </w:rPr>
-        <w:t xml:space="preserve">donde de cada asignatura elegida, </w:t>
-      </w:r>
-      <w:r>
-        <w:rPr>
-          <w:sz w:val="24"/>
-        </w:rPr>
-        <w:t>se da información sobre la nota predicha, la nota deseada (</w:t>
-      </w:r>
-      <w:r>
-        <w:rPr>
-          <w:sz w:val="24"/>
-        </w:rPr>
-        <w:t xml:space="preserve">es decir </w:t>
-      </w:r>
-      <w:r>
-        <w:rPr>
-          <w:sz w:val="24"/>
-        </w:rPr>
-        <w:t>el objetivo) y la media global.</w:t>
+        <w:t>Tabla donde de cada asignatura elegida, se da información sobre la nota predicha, la nota deseada (es decir el objetivo) y la media global.</w:t>
       </w:r>
     </w:p>
     <w:p>
@@ -1239,7 +957,7 @@
         <w:pStyle w:val="Prrafodelista"/>
         <w:numPr>
           <w:ilvl w:val="0"/>
-          <w:numId w:val="5"/>
+          <w:numId w:val="12"/>
         </w:numPr>
         <w:rPr>
           <w:sz w:val="24"/>
@@ -1284,19 +1002,7 @@
         <w:rPr>
           <w:sz w:val="24"/>
         </w:rPr>
-        <w:t xml:space="preserve"> que representa en porcentajes</w:t>
-      </w:r>
-      <w:r>
-        <w:rPr>
-          <w:sz w:val="24"/>
-        </w:rPr>
-        <w:t>,</w:t>
-      </w:r>
-      <w:r>
-        <w:rPr>
-          <w:sz w:val="24"/>
-        </w:rPr>
-        <w:t xml:space="preserve"> el tiempo de estudio de cada asignatura (respecto al total de horas de estudio). </w:t>
+        <w:t xml:space="preserve"> que representa en porcentajes, el tiempo de estudio de cada asignatura (respecto al total de horas de estudio). </w:t>
       </w:r>
     </w:p>
     <w:p>
@@ -1312,7 +1018,7 @@
         <w:pStyle w:val="Prrafodelista"/>
         <w:numPr>
           <w:ilvl w:val="0"/>
-          <w:numId w:val="5"/>
+          <w:numId w:val="12"/>
         </w:numPr>
         <w:rPr>
           <w:sz w:val="24"/>
@@ -1343,49 +1049,7 @@
         <w:rPr>
           <w:sz w:val="24"/>
         </w:rPr>
-        <w:t xml:space="preserve">Tabla que compara las notas del </w:t>
-      </w:r>
-      <w:r>
-        <w:rPr>
-          <w:sz w:val="24"/>
-        </w:rPr>
-        <w:t>Historial académico</w:t>
-      </w:r>
-      <w:r>
-        <w:rPr>
-          <w:sz w:val="24"/>
-        </w:rPr>
-        <w:t xml:space="preserve"> </w:t>
-      </w:r>
-      <w:r>
-        <w:rPr>
-          <w:sz w:val="24"/>
-        </w:rPr>
-        <w:t xml:space="preserve">del cliente </w:t>
-      </w:r>
-      <w:r>
-        <w:rPr>
-          <w:sz w:val="24"/>
-        </w:rPr>
-        <w:t>con el</w:t>
-      </w:r>
-      <w:r>
-        <w:rPr>
-          <w:sz w:val="24"/>
-        </w:rPr>
-        <w:t xml:space="preserve"> de </w:t>
-      </w:r>
-      <w:r>
-        <w:rPr>
-          <w:sz w:val="24"/>
-        </w:rPr>
-        <w:t xml:space="preserve">los doce estudiantes </w:t>
-      </w:r>
-      <w:r>
-        <w:rPr>
-          <w:sz w:val="24"/>
-        </w:rPr>
-        <w:t>más cercanos a él.</w:t>
+        <w:t>Tabla que compara las notas del Historial académico del cliente con el de los doce estudiantes más cercanos a él.</w:t>
       </w:r>
     </w:p>
     <w:p>
@@ -1401,7 +1065,7 @@
         <w:pStyle w:val="Prrafodelista"/>
         <w:numPr>
           <w:ilvl w:val="0"/>
-          <w:numId w:val="5"/>
+          <w:numId w:val="12"/>
         </w:numPr>
         <w:rPr>
           <w:sz w:val="24"/>
@@ -1432,31 +1096,7 @@
         <w:rPr>
           <w:sz w:val="24"/>
         </w:rPr>
-        <w:t xml:space="preserve">Tabla que compara las notas </w:t>
-      </w:r>
-      <w:r>
-        <w:rPr>
-          <w:sz w:val="24"/>
-        </w:rPr>
-        <w:t xml:space="preserve">predichas </w:t>
-      </w:r>
-      <w:r>
-        <w:rPr>
-          <w:sz w:val="24"/>
-        </w:rPr>
-        <w:t xml:space="preserve">del cliente frente a </w:t>
-      </w:r>
-      <w:r>
-        <w:rPr>
-          <w:sz w:val="24"/>
-        </w:rPr>
-        <w:t xml:space="preserve">las notas </w:t>
-      </w:r>
-      <w:r>
-        <w:rPr>
-          <w:sz w:val="24"/>
-        </w:rPr>
-        <w:t>de los doce estudiantes más cercanos a él.</w:t>
+        <w:t>Tabla que compara las notas predichas del cliente frente a las notas de los doce estudiantes más cercanos a él.</w:t>
       </w:r>
     </w:p>
     <w:p>
@@ -1484,7 +1124,69 @@
         <w:rPr>
           <w:sz w:val="24"/>
         </w:rPr>
-        <w:t xml:space="preserve"> (más técnicas)</w:t>
+        <w:t xml:space="preserve"> (más técnicas):</w:t>
+      </w:r>
+    </w:p>
+    <w:p>
+      <w:pPr>
+        <w:rPr>
+          <w:sz w:val="24"/>
+        </w:rPr>
+      </w:pPr>
+      <w:r>
+        <w:rPr>
+          <w:sz w:val="24"/>
+        </w:rPr>
+        <w:t>El horario no muestra todas las horas si estas están vacías. Es decir, si el cliente estudia a partir de las 18:00 h, el horario no mostrará las horas vacías de 9:00 h a 18:00 h.</w:t>
+      </w:r>
+    </w:p>
+    <w:p>
+      <w:pPr>
+        <w:rPr>
+          <w:sz w:val="24"/>
+        </w:rPr>
+      </w:pPr>
+      <w:r>
+        <w:rPr>
+          <w:sz w:val="24"/>
+        </w:rPr>
+        <w:t xml:space="preserve">Por comodidad, para rellenar los </w:t>
+      </w:r>
+      <w:proofErr w:type="spellStart"/>
+      <w:r>
+        <w:rPr>
+          <w:i/>
+          <w:sz w:val="24"/>
+        </w:rPr>
+        <w:t>chechboxs</w:t>
+      </w:r>
+      <w:proofErr w:type="spellEnd"/>
+      <w:r>
+        <w:rPr>
+          <w:sz w:val="24"/>
+        </w:rPr>
+        <w:t xml:space="preserve"> en el apartado de selección de Horas ocupadas, es posible clicar y arrastrar con el ratón haciendo menos tedioso este formulario.</w:t>
+      </w:r>
+    </w:p>
+    <w:p>
+      <w:pPr>
+        <w:rPr>
+          <w:sz w:val="24"/>
+        </w:rPr>
+      </w:pPr>
+    </w:p>
+    <w:p>
+      <w:pPr>
+        <w:rPr>
+          <w:sz w:val="24"/>
+        </w:rPr>
+      </w:pPr>
+      <w:r>
+        <w:rPr>
+          <w:sz w:val="24"/>
+          <w:u w:val="single"/>
+        </w:rPr>
+        <w:t>Condiciones y limitaciones</w:t>
       </w:r>
       <w:r>
         <w:rPr>
@@ -1503,204 +1205,20 @@
         <w:rPr>
           <w:sz w:val="24"/>
         </w:rPr>
-        <w:t>El horario no muestra todas las horas si estas están vac</w:t>
-      </w:r>
-      <w:r>
-        <w:rPr>
-          <w:sz w:val="24"/>
-        </w:rPr>
-        <w:t>ía</w:t>
-      </w:r>
-      <w:r>
-        <w:rPr>
-          <w:sz w:val="24"/>
-        </w:rPr>
-        <w:t>s.</w:t>
-      </w:r>
-      <w:r>
-        <w:rPr>
-          <w:sz w:val="24"/>
-        </w:rPr>
-        <w:t xml:space="preserve"> </w:t>
-      </w:r>
-      <w:r>
-        <w:rPr>
-          <w:sz w:val="24"/>
-        </w:rPr>
-        <w:t>Es decir</w:t>
-      </w:r>
-      <w:r>
-        <w:rPr>
-          <w:sz w:val="24"/>
-        </w:rPr>
-        <w:t>,</w:t>
-      </w:r>
-      <w:r>
-        <w:rPr>
-          <w:sz w:val="24"/>
-        </w:rPr>
-        <w:t xml:space="preserve"> si el cliente estudia a partir de las 18:00 h, el horario no mostrará las horas vacías de 9:00 h a </w:t>
-      </w:r>
-      <w:r>
-        <w:rPr>
-          <w:sz w:val="24"/>
-        </w:rPr>
-        <w:t>18:00 h.</w:t>
-      </w:r>
-    </w:p>
-    <w:p>
-      <w:pPr>
-        <w:rPr>
-          <w:sz w:val="24"/>
-        </w:rPr>
-      </w:pPr>
-      <w:r>
-        <w:rPr>
-          <w:sz w:val="24"/>
-        </w:rPr>
-        <w:t xml:space="preserve">Por comodidad, </w:t>
-      </w:r>
-      <w:r>
-        <w:rPr>
-          <w:sz w:val="24"/>
-        </w:rPr>
-        <w:t xml:space="preserve">para rellenar los </w:t>
-      </w:r>
-      <w:proofErr w:type="spellStart"/>
-      <w:r>
-        <w:rPr>
-          <w:i/>
-          <w:sz w:val="24"/>
-        </w:rPr>
-        <w:t>chechbox</w:t>
-      </w:r>
-      <w:r>
-        <w:rPr>
-          <w:i/>
-          <w:sz w:val="24"/>
-        </w:rPr>
-        <w:t>s</w:t>
-      </w:r>
-      <w:proofErr w:type="spellEnd"/>
-      <w:r>
-        <w:rPr>
-          <w:sz w:val="24"/>
-        </w:rPr>
-        <w:t xml:space="preserve"> en el apartado de selección de Horas ocupadas, es posible clicar y arrastrar con el ratón haciendo menos tedioso este formulario.</w:t>
-      </w:r>
-    </w:p>
-    <w:p>
-      <w:pPr>
-        <w:rPr>
-          <w:sz w:val="24"/>
-        </w:rPr>
-      </w:pPr>
-    </w:p>
-    <w:p>
-      <w:pPr>
-        <w:rPr>
-          <w:sz w:val="24"/>
-        </w:rPr>
-      </w:pPr>
-      <w:r>
-        <w:rPr>
-          <w:sz w:val="24"/>
-          <w:u w:val="single"/>
-        </w:rPr>
-        <w:t>Condiciones y l</w:t>
-      </w:r>
-      <w:r>
-        <w:rPr>
-          <w:sz w:val="24"/>
-          <w:u w:val="single"/>
-        </w:rPr>
-        <w:t>imitaciones</w:t>
-      </w:r>
-      <w:r>
-        <w:rPr>
-          <w:sz w:val="24"/>
-        </w:rPr>
-        <w:t>:</w:t>
-      </w:r>
-    </w:p>
-    <w:p>
-      <w:pPr>
-        <w:rPr>
-          <w:sz w:val="24"/>
-        </w:rPr>
-      </w:pPr>
-      <w:r>
-        <w:rPr>
-          <w:sz w:val="24"/>
-        </w:rPr>
-        <w:t>Como mínimo el cliente debe introducir una nota en el parámetro de Historial académico.</w:t>
-      </w:r>
-      <w:r>
-        <w:rPr>
-          <w:sz w:val="24"/>
-        </w:rPr>
-        <w:t xml:space="preserve"> Sólo se aceptan caracteres numéricos. En caso de decimales se debe indicar con un punto. (Por ejemplo: 7.5)</w:t>
-      </w:r>
-    </w:p>
-    <w:p>
-      <w:pPr>
-        <w:rPr>
-          <w:sz w:val="24"/>
-        </w:rPr>
-      </w:pPr>
-      <w:r>
-        <w:rPr>
-          <w:sz w:val="24"/>
-        </w:rPr>
-        <w:t xml:space="preserve">La tabla del horario abarca de lunes a viernes, de 9:00 </w:t>
-      </w:r>
-      <w:r>
-        <w:rPr>
-          <w:sz w:val="24"/>
-        </w:rPr>
-        <w:t>h</w:t>
-      </w:r>
-      <w:r>
-        <w:rPr>
-          <w:sz w:val="24"/>
-        </w:rPr>
-        <w:t xml:space="preserve"> a 23:00 </w:t>
-      </w:r>
-      <w:r>
-        <w:rPr>
-          <w:sz w:val="24"/>
-        </w:rPr>
-        <w:t>h</w:t>
-      </w:r>
-      <w:r>
-        <w:rPr>
-          <w:sz w:val="24"/>
-        </w:rPr>
-        <w:t xml:space="preserve">. Si el número de horas </w:t>
-      </w:r>
-      <w:r>
-        <w:rPr>
-          <w:sz w:val="24"/>
-        </w:rPr>
-        <w:t>de estudio de lunes a viernes</w:t>
-      </w:r>
-      <w:r>
-        <w:rPr>
-          <w:sz w:val="24"/>
-        </w:rPr>
-        <w:t xml:space="preserve"> es insuficiente, las horas restantes se asignan </w:t>
-      </w:r>
-      <w:r>
-        <w:rPr>
-          <w:sz w:val="24"/>
-        </w:rPr>
-        <w:t>en</w:t>
-      </w:r>
-      <w:r>
-        <w:rPr>
-          <w:sz w:val="24"/>
-        </w:rPr>
-        <w:t xml:space="preserve"> el fin de semana.         </w:t>
+        <w:t>Como mínimo el cliente debe introducir una nota en el parámetro de Historial académico. Sólo se aceptan caracteres numéricos. En caso de decimales se debe indicar con un punto. (Por ejemplo: 7.5)</w:t>
+      </w:r>
+    </w:p>
+    <w:p>
+      <w:pPr>
+        <w:rPr>
+          <w:sz w:val="24"/>
+        </w:rPr>
+      </w:pPr>
+      <w:r>
+        <w:rPr>
+          <w:sz w:val="24"/>
+        </w:rPr>
+        <w:t xml:space="preserve">La tabla del horario abarca de lunes a viernes, de 9:00 h a 23:00 h. Si el número de horas de estudio de lunes a viernes es insuficiente, las horas restantes se asignan en el fin de semana.         </w:t>
       </w:r>
     </w:p>
     <w:p>
@@ -1747,28 +1265,7 @@
           <w:sz w:val="24"/>
           <w:u w:val="single"/>
         </w:rPr>
-        <w:t>Descripción de</w:t>
-      </w:r>
-      <w:r>
-        <w:rPr>
-          <w:sz w:val="24"/>
-          <w:u w:val="single"/>
-        </w:rPr>
-        <w:t xml:space="preserve"> los</w:t>
-      </w:r>
-      <w:r>
-        <w:rPr>
-          <w:sz w:val="24"/>
-          <w:u w:val="single"/>
-        </w:rPr>
-        <w:t xml:space="preserve"> problema</w:t>
-      </w:r>
-      <w:r>
-        <w:rPr>
-          <w:sz w:val="24"/>
-          <w:u w:val="single"/>
-        </w:rPr>
-        <w:t>s</w:t>
+        <w:t>Descripción de los problemas</w:t>
       </w:r>
       <w:r>
         <w:rPr>
@@ -1782,7 +1279,7 @@
         <w:pStyle w:val="Prrafodelista"/>
         <w:numPr>
           <w:ilvl w:val="0"/>
-          <w:numId w:val="6"/>
+          <w:numId w:val="13"/>
         </w:numPr>
         <w:rPr>
           <w:sz w:val="24"/>
@@ -1813,63 +1310,7 @@
         <w:rPr>
           <w:sz w:val="24"/>
         </w:rPr>
-        <w:t>Se ha partido</w:t>
-      </w:r>
-      <w:r>
-        <w:rPr>
-          <w:sz w:val="24"/>
-        </w:rPr>
-        <w:t xml:space="preserve"> de </w:t>
-      </w:r>
-      <w:proofErr w:type="gramStart"/>
-      <w:r>
-        <w:rPr>
-          <w:sz w:val="24"/>
-        </w:rPr>
-        <w:t>tres</w:t>
-      </w:r>
-      <w:r>
-        <w:rPr>
-          <w:sz w:val="24"/>
-        </w:rPr>
-        <w:t xml:space="preserve"> base</w:t>
-      </w:r>
-      <w:proofErr w:type="gramEnd"/>
-      <w:r>
-        <w:rPr>
-          <w:sz w:val="24"/>
-        </w:rPr>
-        <w:t xml:space="preserve"> de datos que contenía</w:t>
-      </w:r>
-      <w:r>
-        <w:rPr>
-          <w:sz w:val="24"/>
-        </w:rPr>
-        <w:t>n</w:t>
-      </w:r>
-      <w:r>
-        <w:rPr>
-          <w:sz w:val="24"/>
-        </w:rPr>
-        <w:t xml:space="preserve"> resultados académicos de estudiantes del ETSEIB</w:t>
-      </w:r>
-      <w:r>
-        <w:rPr>
-          <w:sz w:val="24"/>
-        </w:rPr>
-        <w:t xml:space="preserve">. La primera de ellas contenía las notas de selectividad, la segunda las notas de la fase inicial y la tercera las notas de la fase no inicial </w:t>
-      </w:r>
-      <w:r>
-        <w:rPr>
-          <w:sz w:val="24"/>
-        </w:rPr>
-        <w:t>(hasta Q1 17/18)</w:t>
-      </w:r>
-      <w:r>
-        <w:rPr>
-          <w:sz w:val="24"/>
-        </w:rPr>
-        <w:t>. Debido que no siempre hay los mismos estudiantes, hay más datos de los necesarios y puede que un estudiante tenga múltiples notas de la misma asignatura (puede ser repetidor) se procedido a un filtraje de datos.</w:t>
+        <w:t>Se ha partido de tres bases de datos que contenían resultados académicos de estudiantes del ETSEIB. La primera de ellas contenía las notas de selectividad, la segunda las notas de la fase inicial y la tercera las notas de la fase no inicial (hasta Q1 17/18). Debido que no siempre hay los mismos estudiantes, hay más datos de los necesarios y puede que un estudiante tenga múltiples notas de la misma asignatura (puede ser repetidor) se ha procedido a un filtraje de datos.</w:t>
       </w:r>
     </w:p>
     <w:p>
@@ -1893,7 +1334,7 @@
         <w:pStyle w:val="Prrafodelista"/>
         <w:numPr>
           <w:ilvl w:val="0"/>
-          <w:numId w:val="6"/>
+          <w:numId w:val="13"/>
         </w:numPr>
         <w:rPr>
           <w:sz w:val="24"/>
@@ -1925,55 +1366,7 @@
         <w:rPr>
           <w:sz w:val="24"/>
         </w:rPr>
-        <w:t xml:space="preserve">Dado que </w:t>
-      </w:r>
-      <w:r>
-        <w:rPr>
-          <w:sz w:val="24"/>
-        </w:rPr>
-        <w:t xml:space="preserve">un factor para calcular las horas de estudio es la nota predicha del cliente, </w:t>
-      </w:r>
-      <w:r>
-        <w:rPr>
-          <w:sz w:val="24"/>
-        </w:rPr>
-        <w:t xml:space="preserve">obviamente </w:t>
-      </w:r>
-      <w:r>
-        <w:rPr>
-          <w:sz w:val="24"/>
-        </w:rPr>
-        <w:t>se</w:t>
-      </w:r>
-      <w:r>
-        <w:rPr>
-          <w:sz w:val="24"/>
-        </w:rPr>
-        <w:t xml:space="preserve"> necesita</w:t>
-      </w:r>
-      <w:r>
-        <w:rPr>
-          <w:sz w:val="24"/>
-        </w:rPr>
-        <w:t>n</w:t>
-      </w:r>
-      <w:r>
-        <w:rPr>
-          <w:sz w:val="24"/>
-        </w:rPr>
-        <w:t xml:space="preserve"> realizar predicciones </w:t>
-      </w:r>
-      <w:r>
-        <w:rPr>
-          <w:sz w:val="24"/>
-        </w:rPr>
-        <w:t xml:space="preserve">(de una variable numérica continua). Para ello </w:t>
-      </w:r>
-      <w:r>
-        <w:rPr>
-          <w:sz w:val="24"/>
-        </w:rPr>
-        <w:t>se ha utilizado el método de K-Vecinos más cercanos.</w:t>
+        <w:t>Dado que un factor para calcular las horas de estudio es la nota predicha del cliente, obviamente se necesitan realizar predicciones (de una variable numérica continua). Para ello se ha utilizado el método de K-Vecinos más cercanos.</w:t>
       </w:r>
     </w:p>
     <w:p>
@@ -1989,7 +1382,7 @@
         <w:pStyle w:val="Prrafodelista"/>
         <w:numPr>
           <w:ilvl w:val="0"/>
-          <w:numId w:val="6"/>
+          <w:numId w:val="13"/>
         </w:numPr>
         <w:rPr>
           <w:sz w:val="24"/>
@@ -2020,13 +1413,7 @@
         <w:rPr>
           <w:sz w:val="24"/>
         </w:rPr>
-        <w:t xml:space="preserve">Una vez </w:t>
-      </w:r>
-      <w:r>
-        <w:rPr>
-          <w:sz w:val="24"/>
-        </w:rPr>
-        <w:t>predichas las notas, se deben comparar con los objetivos del cliente y traducir a “horas de estudio”.</w:t>
+        <w:t>Una vez predichas las notas, se deben comparar con los objetivos del cliente y traducir a “horas de estudio”.</w:t>
       </w:r>
     </w:p>
     <w:p>
@@ -2042,7 +1429,7 @@
         <w:pStyle w:val="Prrafodelista"/>
         <w:numPr>
           <w:ilvl w:val="0"/>
-          <w:numId w:val="6"/>
+          <w:numId w:val="13"/>
         </w:numPr>
         <w:rPr>
           <w:sz w:val="24"/>
@@ -2097,50 +1484,36 @@
           <w:sz w:val="24"/>
           <w:u w:val="single"/>
         </w:rPr>
-        <w:t>Solución propuesta</w:t>
+        <w:t>Solución propuesta (</w:t>
       </w:r>
       <w:r>
         <w:rPr>
           <w:color w:val="FF0000"/>
           <w:sz w:val="24"/>
+        </w:rPr>
+        <w:t>Planteamiento global de funcionamiento</w:t>
+      </w:r>
+      <w:r>
+        <w:rPr>
+          <w:color w:val="FF0000"/>
+          <w:sz w:val="24"/>
           <w:u w:val="single"/>
         </w:rPr>
-        <w:t xml:space="preserve"> (</w:t>
+        <w:t>)</w:t>
       </w:r>
       <w:r>
         <w:rPr>
           <w:color w:val="FF0000"/>
           <w:sz w:val="24"/>
         </w:rPr>
-        <w:t>Planteamiento global de funcionamiento</w:t>
+        <w:t>:</w:t>
       </w:r>
       <w:r>
         <w:rPr>
           <w:color w:val="FF0000"/>
           <w:sz w:val="24"/>
-          <w:u w:val="single"/>
-        </w:rPr>
-        <w:t>)</w:t>
-      </w:r>
-      <w:r>
-        <w:rPr>
-          <w:color w:val="FF0000"/>
-          <w:sz w:val="24"/>
-        </w:rPr>
-        <w:t>:</w:t>
-      </w:r>
-      <w:r>
-        <w:rPr>
-          <w:color w:val="FF0000"/>
-          <w:sz w:val="24"/>
         </w:rPr>
         <w:br/>
-      </w:r>
-      <w:r>
-        <w:rPr>
-          <w:color w:val="FF0000"/>
-          <w:sz w:val="24"/>
-        </w:rPr>
         <w:t>……….</w:t>
       </w:r>
     </w:p>
@@ -2232,25 +1605,7 @@
         <w:rPr>
           <w:sz w:val="24"/>
         </w:rPr>
-        <w:t xml:space="preserve">Para el filtrado de datos se ha usado </w:t>
-      </w:r>
-      <w:r>
-        <w:rPr>
-          <w:sz w:val="24"/>
-        </w:rPr>
-        <w:t>pandas</w:t>
-      </w:r>
-      <w:r>
-        <w:rPr>
-          <w:sz w:val="24"/>
-        </w:rPr>
-        <w:t xml:space="preserve">, </w:t>
-      </w:r>
-      <w:r>
-        <w:rPr>
-          <w:sz w:val="24"/>
-        </w:rPr>
-        <w:t xml:space="preserve">una librería de Python destinada al análisis de datos que proporciona unas estructuras de datos flexibles y que permiten trabajar con ellos de forma eficiente. Más concretamente se ha trabajado con </w:t>
+        <w:t xml:space="preserve">Para el filtrado de datos se ha usado pandas, una librería de Python destinada al análisis de datos que proporciona unas estructuras de datos flexibles y que permiten trabajar con ellos de forma eficiente. Más concretamente se ha trabajado con </w:t>
       </w:r>
       <w:proofErr w:type="spellStart"/>
       <w:r>
@@ -2294,7 +1649,7 @@
           <w:color w:val="FF0000"/>
           <w:sz w:val="24"/>
         </w:rPr>
-        <w:t xml:space="preserve"> Python…</w:t>
+        <w:t xml:space="preserve"> Python…?</w:t>
       </w:r>
     </w:p>
     <w:p>
@@ -2489,6 +1844,21 @@
       <w:pPr>
         <w:rPr>
           <w:color w:val="FF0000"/>
+          <w:sz w:val="24"/>
+        </w:rPr>
+      </w:pPr>
+      <w:r>
+        <w:rPr>
+          <w:color w:val="FF0000"/>
+          <w:sz w:val="24"/>
+        </w:rPr>
+        <w:t>……………………….</w:t>
+      </w:r>
+    </w:p>
+    <w:p>
+      <w:pPr>
+        <w:rPr>
+          <w:color w:val="FF0000"/>
           <w:sz w:val="32"/>
         </w:rPr>
       </w:pPr>
@@ -2507,13 +1877,10 @@
           <w:u w:val="single"/>
         </w:rPr>
       </w:pPr>
-      <w:bookmarkStart w:id="0" w:name="_GoBack"/>
-      <w:bookmarkEnd w:id="0"/>
       <w:r>
         <w:rPr>
           <w:sz w:val="32"/>
         </w:rPr>
-        <w:lastRenderedPageBreak/>
         <w:t>5)</w:t>
       </w:r>
       <w:r>
@@ -2521,14 +1888,7 @@
           <w:sz w:val="32"/>
           <w:u w:val="single"/>
         </w:rPr>
-        <w:t>Planificación y coste</w:t>
-      </w:r>
-      <w:r>
-        <w:rPr>
-          <w:sz w:val="32"/>
-          <w:u w:val="single"/>
-        </w:rPr>
-        <w:t>s:</w:t>
+        <w:t>Planificación y costes:</w:t>
       </w:r>
     </w:p>
     <w:p>
@@ -2555,39 +1915,7 @@
         <w:rPr>
           <w:sz w:val="24"/>
         </w:rPr>
-        <w:t>, una de las primeras cosas que se creó fue un</w:t>
-      </w:r>
-      <w:r>
-        <w:rPr>
-          <w:sz w:val="24"/>
-        </w:rPr>
-        <w:t xml:space="preserve"> plan de ruta cuya planificación abarcaba </w:t>
-      </w:r>
-      <w:proofErr w:type="spellStart"/>
-      <w:r>
-        <w:rPr>
-          <w:sz w:val="24"/>
-        </w:rPr>
-        <w:t>cerca a</w:t>
-      </w:r>
-      <w:proofErr w:type="spellEnd"/>
-      <w:r>
-        <w:rPr>
-          <w:sz w:val="24"/>
-        </w:rPr>
-        <w:t xml:space="preserve"> dos meses</w:t>
-      </w:r>
-      <w:r>
-        <w:rPr>
-          <w:sz w:val="24"/>
-        </w:rPr>
-        <w:t xml:space="preserve"> de desarrollo. </w:t>
-      </w:r>
-      <w:r>
-        <w:rPr>
-          <w:sz w:val="24"/>
-        </w:rPr>
-        <w:t xml:space="preserve"> Las horas dedicadas en </w:t>
+        <w:t xml:space="preserve">, una de las primeras cosas que se creó fue un plan de ruta cuya planificación abarcaba cerca de dos meses de desarrollo.  Las horas dedicadas en </w:t>
       </w:r>
       <w:proofErr w:type="spellStart"/>
       <w:r>
@@ -2609,7 +1937,7 @@
         <w:pStyle w:val="Prrafodelista"/>
         <w:numPr>
           <w:ilvl w:val="0"/>
-          <w:numId w:val="8"/>
+          <w:numId w:val="14"/>
         </w:numPr>
         <w:rPr>
           <w:sz w:val="24"/>
@@ -2619,13 +1947,7 @@
         <w:rPr>
           <w:sz w:val="24"/>
         </w:rPr>
-        <w:t>5</w:t>
-      </w:r>
-      <w:r>
-        <w:rPr>
-          <w:sz w:val="24"/>
-        </w:rPr>
-        <w:t xml:space="preserve"> horas de clase de teoría dónde se aprendió sobre el uso de pandas y </w:t>
+        <w:t xml:space="preserve">5 horas de clase de teoría dónde se aprendió sobre el uso de pandas y </w:t>
       </w:r>
       <w:proofErr w:type="spellStart"/>
       <w:r>
@@ -2647,7 +1969,7 @@
         <w:pStyle w:val="Prrafodelista"/>
         <w:numPr>
           <w:ilvl w:val="0"/>
-          <w:numId w:val="8"/>
+          <w:numId w:val="14"/>
         </w:numPr>
         <w:rPr>
           <w:sz w:val="24"/>
@@ -2657,162 +1979,59 @@
         <w:rPr>
           <w:sz w:val="24"/>
         </w:rPr>
-        <w:t xml:space="preserve">Un promedio de </w:t>
-      </w:r>
-      <w:r>
-        <w:rPr>
-          <w:sz w:val="24"/>
-        </w:rPr>
-        <w:t>55</w:t>
-      </w:r>
-      <w:r>
-        <w:rPr>
-          <w:sz w:val="24"/>
-        </w:rPr>
-        <w:t xml:space="preserve"> horas de autoaprendizaje</w:t>
-      </w:r>
-    </w:p>
-    <w:p>
-      <w:pPr>
-        <w:rPr>
-          <w:sz w:val="24"/>
-        </w:rPr>
-      </w:pPr>
-      <w:r>
-        <w:rPr>
-          <w:sz w:val="24"/>
-        </w:rPr>
-        <w:t xml:space="preserve">Es </w:t>
-      </w:r>
-      <w:r>
-        <w:rPr>
-          <w:sz w:val="24"/>
-        </w:rPr>
-        <w:t>decir,</w:t>
-      </w:r>
-      <w:r>
-        <w:rPr>
-          <w:sz w:val="24"/>
-        </w:rPr>
-        <w:t xml:space="preserve"> en total unas 1</w:t>
-      </w:r>
-      <w:r>
-        <w:rPr>
-          <w:sz w:val="24"/>
-        </w:rPr>
-        <w:t>8</w:t>
-      </w:r>
-      <w:r>
-        <w:rPr>
-          <w:sz w:val="24"/>
-        </w:rPr>
-        <w:t>0 horas.</w:t>
-      </w:r>
-    </w:p>
-    <w:p>
-      <w:pPr>
-        <w:rPr>
-          <w:sz w:val="24"/>
-        </w:rPr>
-      </w:pPr>
-      <w:r>
-        <w:rPr>
-          <w:sz w:val="24"/>
-        </w:rPr>
-        <w:t xml:space="preserve">El único coste del proyecto ha sido el consumo energético para alimentar los ordenadores de los integrantes. </w:t>
-      </w:r>
-    </w:p>
-    <w:p>
-      <w:pPr>
-        <w:rPr>
-          <w:sz w:val="24"/>
-        </w:rPr>
-      </w:pPr>
-      <w:r>
-        <w:rPr>
-          <w:sz w:val="24"/>
-        </w:rPr>
-        <w:t>S</w:t>
-      </w:r>
-      <w:r>
-        <w:rPr>
-          <w:sz w:val="24"/>
-        </w:rPr>
-        <w:t xml:space="preserve">uponiendo que </w:t>
-      </w:r>
-      <w:r>
-        <w:rPr>
-          <w:sz w:val="24"/>
-        </w:rPr>
-        <w:t xml:space="preserve">un ordenador usa 100W por 1 hora diaria a 0,12 </w:t>
+        <w:t>Un promedio de 55 horas de autoaprendizaje</w:t>
+      </w:r>
+    </w:p>
+    <w:p>
+      <w:pPr>
+        <w:rPr>
+          <w:sz w:val="24"/>
+        </w:rPr>
+      </w:pPr>
+      <w:r>
+        <w:rPr>
+          <w:sz w:val="24"/>
+        </w:rPr>
+        <w:t>Es decir, en total unas 180 horas.</w:t>
+      </w:r>
+    </w:p>
+    <w:p>
+      <w:pPr>
+        <w:rPr>
+          <w:sz w:val="24"/>
+        </w:rPr>
+      </w:pPr>
+      <w:r>
+        <w:rPr>
+          <w:sz w:val="24"/>
+        </w:rPr>
+        <w:t xml:space="preserve">El único coste del proyecto ha sido el consumo energético para alimentar los ordenadores. </w:t>
+      </w:r>
+    </w:p>
+    <w:p>
+      <w:pPr>
+        <w:rPr>
+          <w:sz w:val="24"/>
+        </w:rPr>
+      </w:pPr>
+      <w:r>
+        <w:rPr>
+          <w:sz w:val="24"/>
+        </w:rPr>
+        <w:t xml:space="preserve">Suponiendo que un ordenador usa 100W por 1 hora diaria a 0,12 </w:t>
       </w:r>
       <w:r>
         <w:rPr>
           <w:rFonts w:cstheme="minorHAnsi"/>
           <w:sz w:val="24"/>
         </w:rPr>
-        <w:t xml:space="preserve">€ el kWh, </w:t>
-      </w:r>
-      <w:r>
-        <w:rPr>
-          <w:rFonts w:cstheme="minorHAnsi"/>
-          <w:sz w:val="24"/>
-        </w:rPr>
-        <w:t xml:space="preserve">calculando para un integrante </w:t>
-      </w:r>
-      <w:r>
-        <w:rPr>
-          <w:rFonts w:cstheme="minorHAnsi"/>
-          <w:sz w:val="24"/>
-        </w:rPr>
-        <w:t>el coste mensual es d</w:t>
-      </w:r>
-      <w:r>
-        <w:rPr>
-          <w:rFonts w:cstheme="minorHAnsi"/>
-          <w:sz w:val="24"/>
-        </w:rPr>
-        <w:t>e</w:t>
-      </w:r>
-      <w:r>
-        <w:rPr>
-          <w:rFonts w:cstheme="minorHAnsi"/>
-          <w:sz w:val="24"/>
-        </w:rPr>
-        <w:t xml:space="preserve"> 0,</w:t>
-      </w:r>
-      <w:r>
-        <w:rPr>
-          <w:rFonts w:cstheme="minorHAnsi"/>
-          <w:sz w:val="24"/>
-        </w:rPr>
-        <w:t>4</w:t>
-      </w:r>
-      <w:r>
-        <w:rPr>
-          <w:rFonts w:cstheme="minorHAnsi"/>
-          <w:sz w:val="24"/>
-        </w:rPr>
-        <w:t>3 €</w:t>
-      </w:r>
-      <w:r>
-        <w:rPr>
-          <w:rFonts w:cstheme="minorHAnsi"/>
-          <w:sz w:val="24"/>
-        </w:rPr>
-        <w:t xml:space="preserve"> al mes.</w:t>
-      </w:r>
-      <w:r>
-        <w:rPr>
-          <w:sz w:val="24"/>
-        </w:rPr>
-        <w:t xml:space="preserve"> </w:t>
-      </w:r>
-      <w:r>
-        <w:rPr>
-          <w:sz w:val="24"/>
-        </w:rPr>
-        <w:t xml:space="preserve">Dado que el proyecto ha durado 2 meses y </w:t>
+        <w:t>€ el kWh, calculando para un integrante el coste mensual es de 0,43 € al mes.</w:t>
+      </w:r>
+      <w:r>
+        <w:rPr>
+          <w:sz w:val="24"/>
+        </w:rPr>
+        <w:t xml:space="preserve"> Dado que el proyecto ha durado 2 meses y </w:t>
       </w:r>
       <w:proofErr w:type="spellStart"/>
       <w:r>
@@ -2868,120 +2087,53 @@
         <w:rPr>
           <w:sz w:val="32"/>
         </w:rPr>
-        <w:t>6</w:t>
-      </w:r>
-      <w:r>
-        <w:rPr>
-          <w:sz w:val="32"/>
-        </w:rPr>
-        <w:t>)</w:t>
+        <w:t>6)</w:t>
       </w:r>
       <w:r>
         <w:rPr>
           <w:sz w:val="32"/>
           <w:u w:val="single"/>
         </w:rPr>
-        <w:t>Resultados y conclusiones</w:t>
-      </w:r>
-      <w:r>
-        <w:rPr>
-          <w:sz w:val="32"/>
-          <w:u w:val="single"/>
-        </w:rPr>
-        <w:t>:</w:t>
-      </w:r>
-    </w:p>
-    <w:p>
-      <w:pPr>
-        <w:rPr>
-          <w:sz w:val="24"/>
-        </w:rPr>
-      </w:pPr>
-      <w:r>
-        <w:rPr>
-          <w:sz w:val="24"/>
-        </w:rPr>
-        <w:t>Para realizar este proyecto, una buena comunicación y coordinación entre el equipo ha sido imprescindible. La estrategia de haber dividido y planificado el proyecto en pequeños problemas y asignar roles a cada integrante ha resultado muy eficiente</w:t>
-      </w:r>
-      <w:r>
-        <w:rPr>
-          <w:sz w:val="24"/>
-        </w:rPr>
-        <w:t>. H</w:t>
-      </w:r>
-      <w:r>
-        <w:rPr>
-          <w:sz w:val="24"/>
-        </w:rPr>
-        <w:t>a simplificado las cosas</w:t>
-      </w:r>
-      <w:r>
-        <w:rPr>
-          <w:sz w:val="24"/>
-        </w:rPr>
-        <w:t xml:space="preserve"> pues cada integrante se focalizaba en un problema y en caso de no saber continuar, entre todos se ha buscado una solución o propuesto alternativas para solucionar (o en algún caso evitar) el problema</w:t>
-      </w:r>
-      <w:r>
-        <w:rPr>
-          <w:sz w:val="24"/>
-        </w:rPr>
-        <w:t>.</w:t>
-      </w:r>
-    </w:p>
-    <w:p>
-      <w:pPr>
-        <w:rPr>
-          <w:sz w:val="24"/>
-        </w:rPr>
-      </w:pPr>
-      <w:r>
-        <w:rPr>
-          <w:sz w:val="24"/>
-        </w:rPr>
-        <w:t>Un</w:t>
-      </w:r>
-      <w:r>
-        <w:rPr>
-          <w:sz w:val="24"/>
-        </w:rPr>
-        <w:t xml:space="preserve"> gran impacto de este proyecto ha sido el de autoaprendizaje pues siempre que </w:t>
-      </w:r>
-      <w:r>
-        <w:rPr>
-          <w:sz w:val="24"/>
-        </w:rPr>
-        <w:t>aparecía</w:t>
-      </w:r>
-      <w:r>
-        <w:rPr>
-          <w:sz w:val="24"/>
-        </w:rPr>
-        <w:t xml:space="preserve"> algún inconveniente, en internet se hallaba la solución.</w:t>
-      </w:r>
-      <w:r>
-        <w:rPr>
-          <w:sz w:val="24"/>
-        </w:rPr>
-        <w:t xml:space="preserve"> </w:t>
-      </w:r>
-    </w:p>
-    <w:p>
-      <w:pPr>
-        <w:rPr>
-          <w:sz w:val="24"/>
-        </w:rPr>
-      </w:pPr>
-      <w:r>
-        <w:rPr>
-          <w:sz w:val="24"/>
-        </w:rPr>
-        <w:t>También se han adquirido competencias genéricas sobre la comunicación oral</w:t>
-      </w:r>
-      <w:r>
-        <w:rPr>
-          <w:sz w:val="24"/>
-        </w:rPr>
-        <w:t xml:space="preserve"> y escrita. Ha habido una clara evolución en cómo se han realizado las presentaciones orales y el estilo de los </w:t>
+        <w:t>Resultados y conclusiones:</w:t>
+      </w:r>
+    </w:p>
+    <w:p>
+      <w:pPr>
+        <w:rPr>
+          <w:sz w:val="24"/>
+        </w:rPr>
+      </w:pPr>
+      <w:r>
+        <w:rPr>
+          <w:sz w:val="24"/>
+        </w:rPr>
+        <w:t>Para realizar este proyecto, una buena comunicación y coordinación entre el equipo ha sido imprescindible. La estrategia de haber dividido y planificado el proyecto en pequeños problemas y asignar roles a cada integrante ha resultado muy eficiente. Ha simplificado las cosas pues cada integrante se focalizaba en un problema y en caso de no saber continuar, entre todos se ha buscado una solución o propuesto alternativas para solucionar (o en algún caso evitar) el problema.</w:t>
+      </w:r>
+    </w:p>
+    <w:p>
+      <w:pPr>
+        <w:rPr>
+          <w:sz w:val="24"/>
+        </w:rPr>
+      </w:pPr>
+      <w:r>
+        <w:rPr>
+          <w:sz w:val="24"/>
+        </w:rPr>
+        <w:t xml:space="preserve">Un gran impacto de este proyecto ha sido el de autoaprendizaje pues siempre que aparecía algún inconveniente, en internet se hallaba la solución. </w:t>
+      </w:r>
+    </w:p>
+    <w:p>
+      <w:pPr>
+        <w:rPr>
+          <w:sz w:val="24"/>
+        </w:rPr>
+      </w:pPr>
+      <w:r>
+        <w:rPr>
+          <w:sz w:val="24"/>
+        </w:rPr>
+        <w:t xml:space="preserve">También se han adquirido competencias genéricas sobre la comunicación oral y escrita. Ha habido una clara evolución en cómo se han realizado las presentaciones orales y el estilo de los </w:t>
       </w:r>
       <w:proofErr w:type="spellStart"/>
       <w:r>
@@ -3080,25 +2232,19 @@
     </w:p>
     <w:p>
       <w:pPr>
-        <w:rPr>
-          <w:sz w:val="32"/>
-        </w:rPr>
-      </w:pPr>
-    </w:p>
-    <w:p>
-      <w:pPr>
-        <w:rPr>
-          <w:sz w:val="24"/>
-        </w:rPr>
-      </w:pPr>
-    </w:p>
-    <w:p>
-      <w:pPr>
         <w:pStyle w:val="Prrafodelista"/>
         <w:rPr>
           <w:sz w:val="24"/>
         </w:rPr>
       </w:pPr>
+      <w:r>
+        <w:rPr>
+          <w:sz w:val="24"/>
+        </w:rPr>
+        <w:t xml:space="preserve"> </w:t>
+      </w:r>
+      <w:bookmarkStart w:id="0" w:name="_GoBack"/>
+      <w:bookmarkEnd w:id="0"/>
     </w:p>
     <w:sectPr>
       <w:footerReference w:type="default" r:id="rId12"/>
@@ -4172,6 +3318,122 @@
   </w:num>
   <w:num w:numId="9">
     <w:abstractNumId w:val="7"/>
+  </w:num>
+  <w:num w:numId="10">
+    <w:abstractNumId w:val="0"/>
+    <w:lvlOverride w:ilvl="0">
+      <w:startOverride w:val="1"/>
+    </w:lvlOverride>
+    <w:lvlOverride w:ilvl="1">
+      <w:startOverride w:val="1"/>
+    </w:lvlOverride>
+    <w:lvlOverride w:ilvl="2">
+      <w:startOverride w:val="1"/>
+    </w:lvlOverride>
+    <w:lvlOverride w:ilvl="3">
+      <w:startOverride w:val="1"/>
+    </w:lvlOverride>
+    <w:lvlOverride w:ilvl="4">
+      <w:startOverride w:val="1"/>
+    </w:lvlOverride>
+    <w:lvlOverride w:ilvl="5">
+      <w:startOverride w:val="1"/>
+    </w:lvlOverride>
+    <w:lvlOverride w:ilvl="6">
+      <w:startOverride w:val="1"/>
+    </w:lvlOverride>
+    <w:lvlOverride w:ilvl="7">
+      <w:startOverride w:val="1"/>
+    </w:lvlOverride>
+    <w:lvlOverride w:ilvl="8">
+      <w:startOverride w:val="1"/>
+    </w:lvlOverride>
+  </w:num>
+  <w:num w:numId="11">
+    <w:abstractNumId w:val="8"/>
+    <w:lvlOverride w:ilvl="0">
+      <w:startOverride w:val="1"/>
+    </w:lvlOverride>
+    <w:lvlOverride w:ilvl="1">
+      <w:startOverride w:val="1"/>
+    </w:lvlOverride>
+    <w:lvlOverride w:ilvl="2">
+      <w:startOverride w:val="1"/>
+    </w:lvlOverride>
+    <w:lvlOverride w:ilvl="3">
+      <w:startOverride w:val="1"/>
+    </w:lvlOverride>
+    <w:lvlOverride w:ilvl="4">
+      <w:startOverride w:val="1"/>
+    </w:lvlOverride>
+    <w:lvlOverride w:ilvl="5">
+      <w:startOverride w:val="1"/>
+    </w:lvlOverride>
+    <w:lvlOverride w:ilvl="6">
+      <w:startOverride w:val="1"/>
+    </w:lvlOverride>
+    <w:lvlOverride w:ilvl="7">
+      <w:startOverride w:val="1"/>
+    </w:lvlOverride>
+    <w:lvlOverride w:ilvl="8">
+      <w:startOverride w:val="1"/>
+    </w:lvlOverride>
+  </w:num>
+  <w:num w:numId="12">
+    <w:abstractNumId w:val="2"/>
+    <w:lvlOverride w:ilvl="0">
+      <w:startOverride w:val="1"/>
+    </w:lvlOverride>
+    <w:lvlOverride w:ilvl="1"/>
+    <w:lvlOverride w:ilvl="2"/>
+    <w:lvlOverride w:ilvl="3"/>
+    <w:lvlOverride w:ilvl="4"/>
+    <w:lvlOverride w:ilvl="5"/>
+    <w:lvlOverride w:ilvl="6"/>
+    <w:lvlOverride w:ilvl="7"/>
+    <w:lvlOverride w:ilvl="8"/>
+  </w:num>
+  <w:num w:numId="13">
+    <w:abstractNumId w:val="4"/>
+    <w:lvlOverride w:ilvl="0">
+      <w:startOverride w:val="1"/>
+    </w:lvlOverride>
+    <w:lvlOverride w:ilvl="1">
+      <w:startOverride w:val="1"/>
+    </w:lvlOverride>
+    <w:lvlOverride w:ilvl="2">
+      <w:startOverride w:val="1"/>
+    </w:lvlOverride>
+    <w:lvlOverride w:ilvl="3">
+      <w:startOverride w:val="1"/>
+    </w:lvlOverride>
+    <w:lvlOverride w:ilvl="4">
+      <w:startOverride w:val="1"/>
+    </w:lvlOverride>
+    <w:lvlOverride w:ilvl="5">
+      <w:startOverride w:val="1"/>
+    </w:lvlOverride>
+    <w:lvlOverride w:ilvl="6">
+      <w:startOverride w:val="1"/>
+    </w:lvlOverride>
+    <w:lvlOverride w:ilvl="7">
+      <w:startOverride w:val="1"/>
+    </w:lvlOverride>
+    <w:lvlOverride w:ilvl="8">
+      <w:startOverride w:val="1"/>
+    </w:lvlOverride>
+  </w:num>
+  <w:num w:numId="14">
+    <w:abstractNumId w:val="5"/>
+    <w:lvlOverride w:ilvl="0"/>
+    <w:lvlOverride w:ilvl="1"/>
+    <w:lvlOverride w:ilvl="2"/>
+    <w:lvlOverride w:ilvl="3"/>
+    <w:lvlOverride w:ilvl="4"/>
+    <w:lvlOverride w:ilvl="5"/>
+    <w:lvlOverride w:ilvl="6"/>
+    <w:lvlOverride w:ilvl="7"/>
+    <w:lvlOverride w:ilvl="8"/>
   </w:num>
 </w:numbering>
 </file>
@@ -4573,6 +3835,10 @@
   <w:style w:type="paragraph" w:default="1" w:styleId="Normal">
     <w:name w:val="Normal"/>
     <w:qFormat/>
+    <w:rsid w:val="006D0F12"/>
+    <w:pPr>
+      <w:spacing w:line="256" w:lineRule="auto"/>
+    </w:pPr>
   </w:style>
   <w:style w:type="character" w:default="1" w:styleId="Fuentedeprrafopredeter">
     <w:name w:val="Default Paragraph Font"/>
@@ -4690,543 +3956,6 @@
     </w:rPr>
   </w:style>
 </w:styles>
-</file>
-
-<file path=word/glossary/document.xml><?xml version="1.0" encoding="utf-8"?>
-<w:glossaryDocument xmlns:wpc="http://schemas.microsoft.com/office/word/2010/wordprocessingCanvas" xmlns:cx="http://schemas.microsoft.com/office/drawing/2014/chartex" xmlns:cx1="http://schemas.microsoft.com/office/drawing/2015/9/8/chartex" xmlns:cx2="http://schemas.microsoft.com/office/drawing/2015/10/21/chartex" xmlns:cx3="http://schemas.microsoft.com/office/drawing/2016/5/9/chartex" xmlns:cx4="http://schemas.microsoft.com/office/drawing/2016/5/10/chartex" xmlns:cx5="http://schemas.microsoft.com/office/drawing/2016/5/11/chartex" xmlns:cx6="http://schemas.microsoft.com/office/drawing/2016/5/12/chartex" xmlns:cx7="http://schemas.microsoft.com/office/drawing/2016/5/13/chartex" xmlns:cx8="http://schemas.microsoft.com/office/drawing/2016/5/14/chartex" xmlns:mc="http://schemas.openxmlformats.org/markup-compatibility/2006" xmlns:aink="http://schemas.microsoft.com/office/drawing/2016/ink" xmlns:am3d="http://schemas.microsoft.com/office/drawing/2017/model3d" xmlns:o="urn:schemas-microsoft-com:office:office" xmlns:r="http://schemas.openxmlformats.org/officeDocument/2006/relationships" xmlns:m="http://schemas.openxmlformats.org/officeDocument/2006/math" xmlns:v="urn:schemas-microsoft-com:vml" xmlns:wp14="http://schemas.microsoft.com/office/word/2010/wordprocessingDrawing" xmlns:wp="http://schemas.openxmlformats.org/drawingml/2006/wordprocessingDrawing" xmlns:w10="urn:schemas-microsoft-com:office:word" xmlns:w="http://schemas.openxmlformats.org/wordprocessingml/2006/main" xmlns:w14="http://schemas.microsoft.com/office/word/2010/wordml" xmlns:w15="http://schemas.microsoft.com/office/word/2012/wordml" xmlns:w16cid="http://schemas.microsoft.com/office/word/2016/wordml/cid" xmlns:w16se="http://schemas.microsoft.com/office/word/2015/wordml/symex" xmlns:wpg="http://schemas.microsoft.com/office/word/2010/wordprocessingGroup" xmlns:wpi="http://schemas.microsoft.com/office/word/2010/wordprocessingInk" xmlns:wne="http://schemas.microsoft.com/office/word/2006/wordml" xmlns:wps="http://schemas.microsoft.com/office/word/2010/wordprocessingShape" mc:Ignorable="w14 w15 w16se w16cid wp14"/>
-</file>
-
-<file path=word/glossary/fontTable.xml><?xml version="1.0" encoding="utf-8"?>
-<w:fonts xmlns:mc="http://schemas.openxmlformats.org/markup-compatibility/2006" xmlns:r="http://schemas.openxmlformats.org/officeDocument/2006/relationships" xmlns:w="http://schemas.openxmlformats.org/wordprocessingml/2006/main" xmlns:w14="http://schemas.microsoft.com/office/word/2010/wordml" xmlns:w15="http://schemas.microsoft.com/office/word/2012/wordml" xmlns:w16cid="http://schemas.microsoft.com/office/word/2016/wordml/cid" xmlns:w16se="http://schemas.microsoft.com/office/word/2015/wordml/symex" mc:Ignorable="w14 w15 w16se w16cid">
-  <w:font w:name="Times New Roman">
-    <w:panose1 w:val="02020603050405020304"/>
-    <w:charset w:val="00"/>
-    <w:family w:val="roman"/>
-    <w:pitch w:val="variable"/>
-    <w:sig w:usb0="E0002EFF" w:usb1="C000785B" w:usb2="00000009" w:usb3="00000000" w:csb0="000001FF" w:csb1="00000000"/>
-  </w:font>
-  <w:font w:name="Courier New">
-    <w:panose1 w:val="02070309020205020404"/>
-    <w:charset w:val="00"/>
-    <w:family w:val="modern"/>
-    <w:pitch w:val="fixed"/>
-    <w:sig w:usb0="E0002EFF" w:usb1="C0007843" w:usb2="00000009" w:usb3="00000000" w:csb0="000001FF" w:csb1="00000000"/>
-  </w:font>
-  <w:font w:name="Wingdings">
-    <w:panose1 w:val="05000000000000000000"/>
-    <w:charset w:val="02"/>
-    <w:family w:val="auto"/>
-    <w:pitch w:val="variable"/>
-    <w:sig w:usb0="00000000" w:usb1="10000000" w:usb2="00000000" w:usb3="00000000" w:csb0="80000000" w:csb1="00000000"/>
-  </w:font>
-  <w:font w:name="Symbol">
-    <w:panose1 w:val="05050102010706020507"/>
-    <w:charset w:val="02"/>
-    <w:family w:val="roman"/>
-    <w:pitch w:val="variable"/>
-    <w:sig w:usb0="00000000" w:usb1="10000000" w:usb2="00000000" w:usb3="00000000" w:csb0="80000000" w:csb1="00000000"/>
-  </w:font>
-  <w:font w:name="Calibri">
-    <w:panose1 w:val="020F0502020204030204"/>
-    <w:charset w:val="00"/>
-    <w:family w:val="swiss"/>
-    <w:pitch w:val="variable"/>
-    <w:sig w:usb0="E0002AFF" w:usb1="C000247B" w:usb2="00000009" w:usb3="00000000" w:csb0="000001FF" w:csb1="00000000"/>
-  </w:font>
-  <w:font w:name="Calibri Light">
-    <w:panose1 w:val="020F0302020204030204"/>
-    <w:charset w:val="00"/>
-    <w:family w:val="swiss"/>
-    <w:pitch w:val="variable"/>
-    <w:sig w:usb0="E0002AFF" w:usb1="C000247B" w:usb2="00000009" w:usb3="00000000" w:csb0="000001FF" w:csb1="00000000"/>
-  </w:font>
-</w:fonts>
-</file>
-
-<file path=word/glossary/settings.xml><?xml version="1.0" encoding="utf-8"?>
-<w:settings xmlns:mc="http://schemas.openxmlformats.org/markup-compatibility/2006" xmlns:o="urn:schemas-microsoft-com:office:office" xmlns:r="http://schemas.openxmlformats.org/officeDocument/2006/relationships" xmlns:m="http://schemas.openxmlformats.org/officeDocument/2006/math" xmlns:v="urn:schemas-microsoft-com:vml" xmlns:w10="urn:schemas-microsoft-com:office:word" xmlns:w="http://schemas.openxmlformats.org/wordprocessingml/2006/main" xmlns:w14="http://schemas.microsoft.com/office/word/2010/wordml" xmlns:w15="http://schemas.microsoft.com/office/word/2012/wordml" xmlns:w16cid="http://schemas.microsoft.com/office/word/2016/wordml/cid" xmlns:w16se="http://schemas.microsoft.com/office/word/2015/wordml/symex" xmlns:sl="http://schemas.openxmlformats.org/schemaLibrary/2006/main" mc:Ignorable="w14 w15 w16se w16cid">
-  <w:view w:val="normal"/>
-  <w:defaultTabStop w:val="708"/>
-  <w:hyphenationZone w:val="425"/>
-  <w:characterSpacingControl w:val="doNotCompress"/>
-  <w:compat>
-    <w:useFELayout/>
-    <w:compatSetting w:name="compatibilityMode" w:uri="http://schemas.microsoft.com/office/word" w:val="15"/>
-    <w:compatSetting w:name="overrideTableStyleFontSizeAndJustification" w:uri="http://schemas.microsoft.com/office/word" w:val="1"/>
-    <w:compatSetting w:name="enableOpenTypeFeatures" w:uri="http://schemas.microsoft.com/office/word" w:val="1"/>
-    <w:compatSetting w:name="doNotFlipMirrorIndents" w:uri="http://schemas.microsoft.com/office/word" w:val="1"/>
-    <w:compatSetting w:name="differentiateMultirowTableHeaders" w:uri="http://schemas.microsoft.com/office/word" w:val="1"/>
-    <w:compatSetting w:name="useWord2013TrackBottomHyphenation" w:uri="http://schemas.microsoft.com/office/word" w:val="0"/>
-  </w:compat>
-  <w:rsids>
-    <w:rsidRoot w:val="004913A8"/>
-    <w:rsid w:val="004913A8"/>
-    <w:rsid w:val="00746F80"/>
-  </w:rsids>
-  <m:mathPr>
-    <m:mathFont m:val="Cambria Math"/>
-    <m:brkBin m:val="before"/>
-    <m:brkBinSub m:val="--"/>
-    <m:smallFrac m:val="0"/>
-    <m:dispDef/>
-    <m:lMargin m:val="0"/>
-    <m:rMargin m:val="0"/>
-    <m:defJc m:val="centerGroup"/>
-    <m:wrapIndent m:val="1440"/>
-    <m:intLim m:val="subSup"/>
-    <m:naryLim m:val="undOvr"/>
-  </m:mathPr>
-  <w:themeFontLang w:val="es-ES"/>
-  <w:clrSchemeMapping w:bg1="light1" w:t1="dark1" w:bg2="light2" w:t2="dark2" w:accent1="accent1" w:accent2="accent2" w:accent3="accent3" w:accent4="accent4" w:accent5="accent5" w:accent6="accent6" w:hyperlink="hyperlink" w:followedHyperlink="followedHyperlink"/>
-  <w:decimalSymbol w:val=","/>
-  <w:listSeparator w:val=";"/>
-  <w15:chartTrackingRefBased/>
-</w:settings>
-</file>
-
-<file path=word/glossary/styles.xml><?xml version="1.0" encoding="utf-8"?>
-<w:styles xmlns:mc="http://schemas.openxmlformats.org/markup-compatibility/2006" xmlns:r="http://schemas.openxmlformats.org/officeDocument/2006/relationships" xmlns:w="http://schemas.openxmlformats.org/wordprocessingml/2006/main" xmlns:w14="http://schemas.microsoft.com/office/word/2010/wordml" xmlns:w15="http://schemas.microsoft.com/office/word/2012/wordml" xmlns:w16cid="http://schemas.microsoft.com/office/word/2016/wordml/cid" xmlns:w16se="http://schemas.microsoft.com/office/word/2015/wordml/symex" mc:Ignorable="w14 w15 w16se w16cid">
-  <w:docDefaults>
-    <w:rPrDefault>
-      <w:rPr>
-        <w:rFonts w:asciiTheme="minorHAnsi" w:eastAsiaTheme="minorEastAsia" w:hAnsiTheme="minorHAnsi" w:cstheme="minorBidi"/>
-        <w:sz w:val="22"/>
-        <w:szCs w:val="22"/>
-        <w:lang w:val="es-ES" w:eastAsia="es-ES" w:bidi="ar-SA"/>
-      </w:rPr>
-    </w:rPrDefault>
-    <w:pPrDefault>
-      <w:pPr>
-        <w:spacing w:after="160" w:line="259" w:lineRule="auto"/>
-      </w:pPr>
-    </w:pPrDefault>
-  </w:docDefaults>
-  <w:latentStyles w:defLockedState="0" w:defUIPriority="99" w:defSemiHidden="0" w:defUnhideWhenUsed="0" w:defQFormat="0" w:count="375">
-    <w:lsdException w:name="Normal" w:uiPriority="0" w:qFormat="1"/>
-    <w:lsdException w:name="heading 1" w:uiPriority="9" w:qFormat="1"/>
-    <w:lsdException w:name="heading 2" w:semiHidden="1" w:uiPriority="9" w:unhideWhenUsed="1" w:qFormat="1"/>
-    <w:lsdException w:name="heading 3" w:semiHidden="1" w:uiPriority="9" w:unhideWhenUsed="1" w:qFormat="1"/>
-    <w:lsdException w:name="heading 4" w:semiHidden="1" w:uiPriority="9" w:unhideWhenUsed="1" w:qFormat="1"/>
-    <w:lsdException w:name="heading 5" w:semiHidden="1" w:uiPriority="9" w:unhideWhenUsed="1" w:qFormat="1"/>
-    <w:lsdException w:name="heading 6" w:semiHidden="1" w:uiPriority="9" w:unhideWhenUsed="1" w:qFormat="1"/>
-    <w:lsdException w:name="heading 7" w:semiHidden="1" w:uiPriority="9" w:unhideWhenUsed="1" w:qFormat="1"/>
-    <w:lsdException w:name="heading 8" w:semiHidden="1" w:uiPriority="9" w:unhideWhenUsed="1" w:qFormat="1"/>
-    <w:lsdException w:name="heading 9" w:semiHidden="1" w:uiPriority="9" w:unhideWhenUsed="1" w:qFormat="1"/>
-    <w:lsdException w:name="index 1" w:semiHidden="1" w:unhideWhenUsed="1"/>
-    <w:lsdException w:name="index 2" w:semiHidden="1" w:unhideWhenUsed="1"/>
-    <w:lsdException w:name="index 3" w:semiHidden="1" w:unhideWhenUsed="1"/>
-    <w:lsdException w:name="index 4" w:semiHidden="1" w:unhideWhenUsed="1"/>
-    <w:lsdException w:name="index 5" w:semiHidden="1" w:unhideWhenUsed="1"/>
-    <w:lsdException w:name="index 6" w:semiHidden="1" w:unhideWhenUsed="1"/>
-    <w:lsdException w:name="index 7" w:semiHidden="1" w:unhideWhenUsed="1"/>
-    <w:lsdException w:name="index 8" w:semiHidden="1" w:unhideWhenUsed="1"/>
-    <w:lsdException w:name="index 9" w:semiHidden="1" w:unhideWhenUsed="1"/>
-    <w:lsdException w:name="toc 1" w:semiHidden="1" w:uiPriority="39" w:unhideWhenUsed="1"/>
-    <w:lsdException w:name="toc 2" w:semiHidden="1" w:uiPriority="39" w:unhideWhenUsed="1"/>
-    <w:lsdException w:name="toc 3" w:semiHidden="1" w:uiPriority="39" w:unhideWhenUsed="1"/>
-    <w:lsdException w:name="toc 4" w:semiHidden="1" w:uiPriority="39" w:unhideWhenUsed="1"/>
-    <w:lsdException w:name="toc 5" w:semiHidden="1" w:uiPriority="39" w:unhideWhenUsed="1"/>
-    <w:lsdException w:name="toc 6" w:semiHidden="1" w:uiPriority="39" w:unhideWhenUsed="1"/>
-    <w:lsdException w:name="toc 7" w:semiHidden="1" w:uiPriority="39" w:unhideWhenUsed="1"/>
-    <w:lsdException w:name="toc 8" w:semiHidden="1" w:uiPriority="39" w:unhideWhenUsed="1"/>
-    <w:lsdException w:name="toc 9" w:semiHidden="1" w:uiPriority="39" w:unhideWhenUsed="1"/>
-    <w:lsdException w:name="Normal Indent" w:semiHidden="1" w:unhideWhenUsed="1"/>
-    <w:lsdException w:name="footnote text" w:semiHidden="1" w:unhideWhenUsed="1"/>
-    <w:lsdException w:name="annotation text" w:semiHidden="1" w:unhideWhenUsed="1"/>
-    <w:lsdException w:name="header" w:semiHidden="1" w:unhideWhenUsed="1"/>
-    <w:lsdException w:name="footer" w:semiHidden="1" w:unhideWhenUsed="1"/>
-    <w:lsdException w:name="index heading" w:semiHidden="1" w:unhideWhenUsed="1"/>
-    <w:lsdException w:name="caption" w:semiHidden="1" w:uiPriority="35" w:unhideWhenUsed="1" w:qFormat="1"/>
-    <w:lsdException w:name="table of figures" w:semiHidden="1" w:unhideWhenUsed="1"/>
-    <w:lsdException w:name="envelope address" w:semiHidden="1" w:unhideWhenUsed="1"/>
-    <w:lsdException w:name="envelope return" w:semiHidden="1" w:unhideWhenUsed="1"/>
-    <w:lsdException w:name="footnote reference" w:semiHidden="1" w:unhideWhenUsed="1"/>
-    <w:lsdException w:name="annotation reference" w:semiHidden="1" w:unhideWhenUsed="1"/>
-    <w:lsdException w:name="line number" w:semiHidden="1" w:unhideWhenUsed="1"/>
-    <w:lsdException w:name="page number" w:semiHidden="1" w:unhideWhenUsed="1"/>
-    <w:lsdException w:name="endnote reference" w:semiHidden="1" w:unhideWhenUsed="1"/>
-    <w:lsdException w:name="endnote text" w:semiHidden="1" w:unhideWhenUsed="1"/>
-    <w:lsdException w:name="table of authorities" w:semiHidden="1" w:unhideWhenUsed="1"/>
-    <w:lsdException w:name="macro" w:semiHidden="1" w:unhideWhenUsed="1"/>
-    <w:lsdException w:name="toa heading" w:semiHidden="1" w:unhideWhenUsed="1"/>
-    <w:lsdException w:name="List" w:semiHidden="1" w:unhideWhenUsed="1"/>
-    <w:lsdException w:name="List Bullet" w:semiHidden="1" w:unhideWhenUsed="1"/>
-    <w:lsdException w:name="List Number" w:semiHidden="1" w:unhideWhenUsed="1"/>
-    <w:lsdException w:name="List 2" w:semiHidden="1" w:unhideWhenUsed="1"/>
-    <w:lsdException w:name="List 3" w:semiHidden="1" w:unhideWhenUsed="1"/>
-    <w:lsdException w:name="List 4" w:semiHidden="1" w:unhideWhenUsed="1"/>
-    <w:lsdException w:name="List 5" w:semiHidden="1" w:unhideWhenUsed="1"/>
-    <w:lsdException w:name="List Bullet 2" w:semiHidden="1" w:unhideWhenUsed="1"/>
-    <w:lsdException w:name="List Bullet 3" w:semiHidden="1" w:unhideWhenUsed="1"/>
-    <w:lsdException w:name="List Bullet 4" w:semiHidden="1" w:unhideWhenUsed="1"/>
-    <w:lsdException w:name="List Bullet 5" w:semiHidden="1" w:unhideWhenUsed="1"/>
-    <w:lsdException w:name="List Number 2" w:semiHidden="1" w:unhideWhenUsed="1"/>
-    <w:lsdException w:name="List Number 3" w:semiHidden="1" w:unhideWhenUsed="1"/>
-    <w:lsdException w:name="List Number 4" w:semiHidden="1" w:unhideWhenUsed="1"/>
-    <w:lsdException w:name="List Number 5" w:semiHidden="1" w:unhideWhenUsed="1"/>
-    <w:lsdException w:name="Title" w:uiPriority="10" w:qFormat="1"/>
-    <w:lsdException w:name="Closing" w:semiHidden="1" w:unhideWhenUsed="1"/>
-    <w:lsdException w:name="Signature" w:semiHidden="1" w:unhideWhenUsed="1"/>
-    <w:lsdException w:name="Default Paragraph Font" w:semiHidden="1" w:uiPriority="1" w:unhideWhenUsed="1"/>
-    <w:lsdException w:name="Body Text" w:semiHidden="1" w:unhideWhenUsed="1"/>
-    <w:lsdException w:name="Body Text Indent" w:semiHidden="1" w:unhideWhenUsed="1"/>
-    <w:lsdException w:name="List Continue" w:semiHidden="1" w:unhideWhenUsed="1"/>
-    <w:lsdException w:name="List Continue 2" w:semiHidden="1" w:unhideWhenUsed="1"/>
-    <w:lsdException w:name="List Continue 3" w:semiHidden="1" w:unhideWhenUsed="1"/>
-    <w:lsdException w:name="List Continue 4" w:semiHidden="1" w:unhideWhenUsed="1"/>
-    <w:lsdException w:name="List Continue 5" w:semiHidden="1" w:unhideWhenUsed="1"/>
-    <w:lsdException w:name="Message Header" w:semiHidden="1" w:unhideWhenUsed="1"/>
-    <w:lsdException w:name="Subtitle" w:uiPriority="11" w:qFormat="1"/>
-    <w:lsdException w:name="Salutation" w:semiHidden="1" w:unhideWhenUsed="1"/>
-    <w:lsdException w:name="Date" w:semiHidden="1" w:unhideWhenUsed="1"/>
-    <w:lsdException w:name="Body Text First Indent" w:semiHidden="1" w:unhideWhenUsed="1"/>
-    <w:lsdException w:name="Body Text First Indent 2" w:semiHidden="1" w:unhideWhenUsed="1"/>
-    <w:lsdException w:name="Note Heading" w:semiHidden="1" w:unhideWhenUsed="1"/>
-    <w:lsdException w:name="Body Text 2" w:semiHidden="1" w:unhideWhenUsed="1"/>
-    <w:lsdException w:name="Body Text 3" w:semiHidden="1" w:unhideWhenUsed="1"/>
-    <w:lsdException w:name="Body Text Indent 2" w:semiHidden="1" w:unhideWhenUsed="1"/>
-    <w:lsdException w:name="Body Text Indent 3" w:semiHidden="1" w:unhideWhenUsed="1"/>
-    <w:lsdException w:name="Block Text" w:semiHidden="1" w:unhideWhenUsed="1"/>
-    <w:lsdException w:name="Hyperlink" w:semiHidden="1" w:unhideWhenUsed="1"/>
-    <w:lsdException w:name="FollowedHyperlink" w:semiHidden="1" w:unhideWhenUsed="1"/>
-    <w:lsdException w:name="Strong" w:uiPriority="22" w:qFormat="1"/>
-    <w:lsdException w:name="Emphasis" w:uiPriority="20" w:qFormat="1"/>
-    <w:lsdException w:name="Document Map" w:semiHidden="1" w:unhideWhenUsed="1"/>
-    <w:lsdException w:name="Plain Text" w:semiHidden="1" w:unhideWhenUsed="1"/>
-    <w:lsdException w:name="E-mail Signature" w:semiHidden="1" w:unhideWhenUsed="1"/>
-    <w:lsdException w:name="HTML Top of Form" w:semiHidden="1" w:unhideWhenUsed="1"/>
-    <w:lsdException w:name="HTML Bottom of Form" w:semiHidden="1" w:unhideWhenUsed="1"/>
-    <w:lsdException w:name="Normal (Web)" w:semiHidden="1" w:unhideWhenUsed="1"/>
-    <w:lsdException w:name="HTML Acronym" w:semiHidden="1" w:unhideWhenUsed="1"/>
-    <w:lsdException w:name="HTML Address" w:semiHidden="1" w:unhideWhenUsed="1"/>
-    <w:lsdException w:name="HTML Cite" w:semiHidden="1" w:unhideWhenUsed="1"/>
-    <w:lsdException w:name="HTML Code" w:semiHidden="1" w:unhideWhenUsed="1"/>
-    <w:lsdException w:name="HTML Definition" w:semiHidden="1" w:unhideWhenUsed="1"/>
-    <w:lsdException w:name="HTML Keyboard" w:semiHidden="1" w:unhideWhenUsed="1"/>
-    <w:lsdException w:name="HTML Preformatted" w:semiHidden="1" w:unhideWhenUsed="1"/>
-    <w:lsdException w:name="HTML Sample" w:semiHidden="1" w:unhideWhenUsed="1"/>
-    <w:lsdException w:name="HTML Typewriter" w:semiHidden="1" w:unhideWhenUsed="1"/>
-    <w:lsdException w:name="HTML Variable" w:semiHidden="1" w:unhideWhenUsed="1"/>
-    <w:lsdException w:name="Normal Table" w:semiHidden="1" w:unhideWhenUsed="1"/>
-    <w:lsdException w:name="annotation subject" w:semiHidden="1" w:unhideWhenUsed="1"/>
-    <w:lsdException w:name="No List" w:semiHidden="1" w:unhideWhenUsed="1"/>
-    <w:lsdException w:name="Outline List 1" w:semiHidden="1" w:unhideWhenUsed="1"/>
-    <w:lsdException w:name="Outline List 2" w:semiHidden="1" w:unhideWhenUsed="1"/>
-    <w:lsdException w:name="Outline List 3" w:semiHidden="1" w:unhideWhenUsed="1"/>
-    <w:lsdException w:name="Table Simple 1" w:semiHidden="1" w:unhideWhenUsed="1"/>
-    <w:lsdException w:name="Table Simple 2" w:semiHidden="1" w:unhideWhenUsed="1"/>
-    <w:lsdException w:name="Table Simple 3" w:semiHidden="1" w:unhideWhenUsed="1"/>
-    <w:lsdException w:name="Table Classic 1" w:semiHidden="1" w:unhideWhenUsed="1"/>
-    <w:lsdException w:name="Table Classic 2" w:semiHidden="1" w:unhideWhenUsed="1"/>
-    <w:lsdException w:name="Table Classic 3" w:semiHidden="1" w:unhideWhenUsed="1"/>
-    <w:lsdException w:name="Table Classic 4" w:semiHidden="1" w:unhideWhenUsed="1"/>
-    <w:lsdException w:name="Table Colorful 1" w:semiHidden="1" w:unhideWhenUsed="1"/>
-    <w:lsdException w:name="Table Colorful 2" w:semiHidden="1" w:unhideWhenUsed="1"/>
-    <w:lsdException w:name="Table Colorful 3" w:semiHidden="1" w:unhideWhenUsed="1"/>
-    <w:lsdException w:name="Table Columns 1" w:semiHidden="1" w:unhideWhenUsed="1"/>
-    <w:lsdException w:name="Table Columns 2" w:semiHidden="1" w:unhideWhenUsed="1"/>
-    <w:lsdException w:name="Table Columns 3" w:semiHidden="1" w:unhideWhenUsed="1"/>
-    <w:lsdException w:name="Table Columns 4" w:semiHidden="1" w:unhideWhenUsed="1"/>
-    <w:lsdException w:name="Table Columns 5" w:semiHidden="1" w:unhideWhenUsed="1"/>
-    <w:lsdException w:name="Table Grid 1" w:semiHidden="1" w:unhideWhenUsed="1"/>
-    <w:lsdException w:name="Table Grid 2" w:semiHidden="1" w:unhideWhenUsed="1"/>
-    <w:lsdException w:name="Table Grid 3" w:semiHidden="1" w:unhideWhenUsed="1"/>
-    <w:lsdException w:name="Table Grid 4" w:semiHidden="1" w:unhideWhenUsed="1"/>
-    <w:lsdException w:name="Table Grid 5" w:semiHidden="1" w:unhideWhenUsed="1"/>
-    <w:lsdException w:name="Table Grid 6" w:semiHidden="1" w:unhideWhenUsed="1"/>
-    <w:lsdException w:name="Table Grid 7" w:semiHidden="1" w:unhideWhenUsed="1"/>
-    <w:lsdException w:name="Table Grid 8" w:semiHidden="1" w:unhideWhenUsed="1"/>
-    <w:lsdException w:name="Table List 1" w:semiHidden="1" w:unhideWhenUsed="1"/>
-    <w:lsdException w:name="Table List 2" w:semiHidden="1" w:unhideWhenUsed="1"/>
-    <w:lsdException w:name="Table List 3" w:semiHidden="1" w:unhideWhenUsed="1"/>
-    <w:lsdException w:name="Table List 4" w:semiHidden="1" w:unhideWhenUsed="1"/>
-    <w:lsdException w:name="Table List 5" w:semiHidden="1" w:unhideWhenUsed="1"/>
-    <w:lsdException w:name="Table List 6" w:semiHidden="1" w:unhideWhenUsed="1"/>
-    <w:lsdException w:name="Table List 7" w:semiHidden="1" w:unhideWhenUsed="1"/>
-    <w:lsdException w:name="Table List 8" w:semiHidden="1" w:unhideWhenUsed="1"/>
-    <w:lsdException w:name="Table 3D effects 1" w:semiHidden="1" w:unhideWhenUsed="1"/>
-    <w:lsdException w:name="Table 3D effects 2" w:semiHidden="1" w:unhideWhenUsed="1"/>
-    <w:lsdException w:name="Table 3D effects 3" w:semiHidden="1" w:unhideWhenUsed="1"/>
-    <w:lsdException w:name="Table Contemporary" w:semiHidden="1" w:unhideWhenUsed="1"/>
-    <w:lsdException w:name="Table Elegant" w:semiHidden="1" w:unhideWhenUsed="1"/>
-    <w:lsdException w:name="Table Professional" w:semiHidden="1" w:unhideWhenUsed="1"/>
-    <w:lsdException w:name="Table Subtle 1" w:semiHidden="1" w:unhideWhenUsed="1"/>
-    <w:lsdException w:name="Table Subtle 2" w:semiHidden="1" w:unhideWhenUsed="1"/>
-    <w:lsdException w:name="Table Web 1" w:semiHidden="1" w:unhideWhenUsed="1"/>
-    <w:lsdException w:name="Table Web 2" w:semiHidden="1" w:unhideWhenUsed="1"/>
-    <w:lsdException w:name="Table Web 3" w:semiHidden="1" w:unhideWhenUsed="1"/>
-    <w:lsdException w:name="Balloon Text" w:semiHidden="1" w:unhideWhenUsed="1"/>
-    <w:lsdException w:name="Table Grid" w:uiPriority="39"/>
-    <w:lsdException w:name="Table Theme" w:semiHidden="1" w:unhideWhenUsed="1"/>
-    <w:lsdException w:name="Placeholder Text" w:semiHidden="1"/>
-    <w:lsdException w:name="No Spacing" w:uiPriority="1" w:qFormat="1"/>
-    <w:lsdException w:name="Light Shading" w:uiPriority="60"/>
-    <w:lsdException w:name="Light List" w:uiPriority="61"/>
-    <w:lsdException w:name="Light Grid" w:uiPriority="62"/>
-    <w:lsdException w:name="Medium Shading 1" w:uiPriority="63"/>
-    <w:lsdException w:name="Medium Shading 2" w:uiPriority="64"/>
-    <w:lsdException w:name="Medium List 1" w:uiPriority="65"/>
-    <w:lsdException w:name="Medium List 2" w:uiPriority="66"/>
-    <w:lsdException w:name="Medium Grid 1" w:uiPriority="67"/>
-    <w:lsdException w:name="Medium Grid 2" w:uiPriority="68"/>
-    <w:lsdException w:name="Medium Grid 3" w:uiPriority="69"/>
-    <w:lsdException w:name="Dark List" w:uiPriority="70"/>
-    <w:lsdException w:name="Colorful Shading" w:uiPriority="71"/>
-    <w:lsdException w:name="Colorful List" w:uiPriority="72"/>
-    <w:lsdException w:name="Colorful Grid" w:uiPriority="73"/>
-    <w:lsdException w:name="Light Shading Accent 1" w:uiPriority="60"/>
-    <w:lsdException w:name="Light List Accent 1" w:uiPriority="61"/>
-    <w:lsdException w:name="Light Grid Accent 1" w:uiPriority="62"/>
-    <w:lsdException w:name="Medium Shading 1 Accent 1" w:uiPriority="63"/>
-    <w:lsdException w:name="Medium Shading 2 Accent 1" w:uiPriority="64"/>
-    <w:lsdException w:name="Medium List 1 Accent 1" w:uiPriority="65"/>
-    <w:lsdException w:name="Revision" w:semiHidden="1"/>
-    <w:lsdException w:name="List Paragraph" w:uiPriority="34" w:qFormat="1"/>
-    <w:lsdException w:name="Quote" w:uiPriority="29" w:qFormat="1"/>
-    <w:lsdException w:name="Intense Quote" w:uiPriority="30" w:qFormat="1"/>
-    <w:lsdException w:name="Medium List 2 Accent 1" w:uiPriority="66"/>
-    <w:lsdException w:name="Medium Grid 1 Accent 1" w:uiPriority="67"/>
-    <w:lsdException w:name="Medium Grid 2 Accent 1" w:uiPriority="68"/>
-    <w:lsdException w:name="Medium Grid 3 Accent 1" w:uiPriority="69"/>
-    <w:lsdException w:name="Dark List Accent 1" w:uiPriority="70"/>
-    <w:lsdException w:name="Colorful Shading Accent 1" w:uiPriority="71"/>
-    <w:lsdException w:name="Colorful List Accent 1" w:uiPriority="72"/>
-    <w:lsdException w:name="Colorful Grid Accent 1" w:uiPriority="73"/>
-    <w:lsdException w:name="Light Shading Accent 2" w:uiPriority="60"/>
-    <w:lsdException w:name="Light List Accent 2" w:uiPriority="61"/>
-    <w:lsdException w:name="Light Grid Accent 2" w:uiPriority="62"/>
-    <w:lsdException w:name="Medium Shading 1 Accent 2" w:uiPriority="63"/>
-    <w:lsdException w:name="Medium Shading 2 Accent 2" w:uiPriority="64"/>
-    <w:lsdException w:name="Medium List 1 Accent 2" w:uiPriority="65"/>
-    <w:lsdException w:name="Medium List 2 Accent 2" w:uiPriority="66"/>
-    <w:lsdException w:name="Medium Grid 1 Accent 2" w:uiPriority="67"/>
-    <w:lsdException w:name="Medium Grid 2 Accent 2" w:uiPriority="68"/>
-    <w:lsdException w:name="Medium Grid 3 Accent 2" w:uiPriority="69"/>
-    <w:lsdException w:name="Dark List Accent 2" w:uiPriority="70"/>
-    <w:lsdException w:name="Colorful Shading Accent 2" w:uiPriority="71"/>
-    <w:lsdException w:name="Colorful List Accent 2" w:uiPriority="72"/>
-    <w:lsdException w:name="Colorful Grid Accent 2" w:uiPriority="73"/>
-    <w:lsdException w:name="Light Shading Accent 3" w:uiPriority="60"/>
-    <w:lsdException w:name="Light List Accent 3" w:uiPriority="61"/>
-    <w:lsdException w:name="Light Grid Accent 3" w:uiPriority="62"/>
-    <w:lsdException w:name="Medium Shading 1 Accent 3" w:uiPriority="63"/>
-    <w:lsdException w:name="Medium Shading 2 Accent 3" w:uiPriority="64"/>
-    <w:lsdException w:name="Medium List 1 Accent 3" w:uiPriority="65"/>
-    <w:lsdException w:name="Medium List 2 Accent 3" w:uiPriority="66"/>
-    <w:lsdException w:name="Medium Grid 1 Accent 3" w:uiPriority="67"/>
-    <w:lsdException w:name="Medium Grid 2 Accent 3" w:uiPriority="68"/>
-    <w:lsdException w:name="Medium Grid 3 Accent 3" w:uiPriority="69"/>
-    <w:lsdException w:name="Dark List Accent 3" w:uiPriority="70"/>
-    <w:lsdException w:name="Colorful Shading Accent 3" w:uiPriority="71"/>
-    <w:lsdException w:name="Colorful List Accent 3" w:uiPriority="72"/>
-    <w:lsdException w:name="Colorful Grid Accent 3" w:uiPriority="73"/>
-    <w:lsdException w:name="Light Shading Accent 4" w:uiPriority="60"/>
-    <w:lsdException w:name="Light List Accent 4" w:uiPriority="61"/>
-    <w:lsdException w:name="Light Grid Accent 4" w:uiPriority="62"/>
-    <w:lsdException w:name="Medium Shading 1 Accent 4" w:uiPriority="63"/>
-    <w:lsdException w:name="Medium Shading 2 Accent 4" w:uiPriority="64"/>
-    <w:lsdException w:name="Medium List 1 Accent 4" w:uiPriority="65"/>
-    <w:lsdException w:name="Medium List 2 Accent 4" w:uiPriority="66"/>
-    <w:lsdException w:name="Medium Grid 1 Accent 4" w:uiPriority="67"/>
-    <w:lsdException w:name="Medium Grid 2 Accent 4" w:uiPriority="68"/>
-    <w:lsdException w:name="Medium Grid 3 Accent 4" w:uiPriority="69"/>
-    <w:lsdException w:name="Dark List Accent 4" w:uiPriority="70"/>
-    <w:lsdException w:name="Colorful Shading Accent 4" w:uiPriority="71"/>
-    <w:lsdException w:name="Colorful List Accent 4" w:uiPriority="72"/>
-    <w:lsdException w:name="Colorful Grid Accent 4" w:uiPriority="73"/>
-    <w:lsdException w:name="Light Shading Accent 5" w:uiPriority="60"/>
-    <w:lsdException w:name="Light List Accent 5" w:uiPriority="61"/>
-    <w:lsdException w:name="Light Grid Accent 5" w:uiPriority="62"/>
-    <w:lsdException w:name="Medium Shading 1 Accent 5" w:uiPriority="63"/>
-    <w:lsdException w:name="Medium Shading 2 Accent 5" w:uiPriority="64"/>
-    <w:lsdException w:name="Medium List 1 Accent 5" w:uiPriority="65"/>
-    <w:lsdException w:name="Medium List 2 Accent 5" w:uiPriority="66"/>
-    <w:lsdException w:name="Medium Grid 1 Accent 5" w:uiPriority="67"/>
-    <w:lsdException w:name="Medium Grid 2 Accent 5" w:uiPriority="68"/>
-    <w:lsdException w:name="Medium Grid 3 Accent 5" w:uiPriority="69"/>
-    <w:lsdException w:name="Dark List Accent 5" w:uiPriority="70"/>
-    <w:lsdException w:name="Colorful Shading Accent 5" w:uiPriority="71"/>
-    <w:lsdException w:name="Colorful List Accent 5" w:uiPriority="72"/>
-    <w:lsdException w:name="Colorful Grid Accent 5" w:uiPriority="73"/>
-    <w:lsdException w:name="Light Shading Accent 6" w:uiPriority="60"/>
-    <w:lsdException w:name="Light List Accent 6" w:uiPriority="61"/>
-    <w:lsdException w:name="Light Grid Accent 6" w:uiPriority="62"/>
-    <w:lsdException w:name="Medium Shading 1 Accent 6" w:uiPriority="63"/>
-    <w:lsdException w:name="Medium Shading 2 Accent 6" w:uiPriority="64"/>
-    <w:lsdException w:name="Medium List 1 Accent 6" w:uiPriority="65"/>
-    <w:lsdException w:name="Medium List 2 Accent 6" w:uiPriority="66"/>
-    <w:lsdException w:name="Medium Grid 1 Accent 6" w:uiPriority="67"/>
-    <w:lsdException w:name="Medium Grid 2 Accent 6" w:uiPriority="68"/>
-    <w:lsdException w:name="Medium Grid 3 Accent 6" w:uiPriority="69"/>
-    <w:lsdException w:name="Dark List Accent 6" w:uiPriority="70"/>
-    <w:lsdException w:name="Colorful Shading Accent 6" w:uiPriority="71"/>
-    <w:lsdException w:name="Colorful List Accent 6" w:uiPriority="72"/>
-    <w:lsdException w:name="Colorful Grid Accent 6" w:uiPriority="73"/>
-    <w:lsdException w:name="Subtle Emphasis" w:uiPriority="19" w:qFormat="1"/>
-    <w:lsdException w:name="Intense Emphasis" w:uiPriority="21" w:qFormat="1"/>
-    <w:lsdException w:name="Subtle Reference" w:uiPriority="31" w:qFormat="1"/>
-    <w:lsdException w:name="Intense Reference" w:uiPriority="32" w:qFormat="1"/>
-    <w:lsdException w:name="Book Title" w:uiPriority="33" w:qFormat="1"/>
-    <w:lsdException w:name="Bibliography" w:semiHidden="1" w:uiPriority="37" w:unhideWhenUsed="1"/>
-    <w:lsdException w:name="TOC Heading" w:semiHidden="1" w:uiPriority="39" w:unhideWhenUsed="1" w:qFormat="1"/>
-    <w:lsdException w:name="Plain Table 1" w:uiPriority="41"/>
-    <w:lsdException w:name="Plain Table 2" w:uiPriority="42"/>
-    <w:lsdException w:name="Plain Table 3" w:uiPriority="43"/>
-    <w:lsdException w:name="Plain Table 4" w:uiPriority="44"/>
-    <w:lsdException w:name="Plain Table 5" w:uiPriority="45"/>
-    <w:lsdException w:name="Grid Table Light" w:uiPriority="40"/>
-    <w:lsdException w:name="Grid Table 1 Light" w:uiPriority="46"/>
-    <w:lsdException w:name="Grid Table 2" w:uiPriority="47"/>
-    <w:lsdException w:name="Grid Table 3" w:uiPriority="48"/>
-    <w:lsdException w:name="Grid Table 4" w:uiPriority="49"/>
-    <w:lsdException w:name="Grid Table 5 Dark" w:uiPriority="50"/>
-    <w:lsdException w:name="Grid Table 6 Colorful" w:uiPriority="51"/>
-    <w:lsdException w:name="Grid Table 7 Colorful" w:uiPriority="52"/>
-    <w:lsdException w:name="Grid Table 1 Light Accent 1" w:uiPriority="46"/>
-    <w:lsdException w:name="Grid Table 2 Accent 1" w:uiPriority="47"/>
-    <w:lsdException w:name="Grid Table 3 Accent 1" w:uiPriority="48"/>
-    <w:lsdException w:name="Grid Table 4 Accent 1" w:uiPriority="49"/>
-    <w:lsdException w:name="Grid Table 5 Dark Accent 1" w:uiPriority="50"/>
-    <w:lsdException w:name="Grid Table 6 Colorful Accent 1" w:uiPriority="51"/>
-    <w:lsdException w:name="Grid Table 7 Colorful Accent 1" w:uiPriority="52"/>
-    <w:lsdException w:name="Grid Table 1 Light Accent 2" w:uiPriority="46"/>
-    <w:lsdException w:name="Grid Table 2 Accent 2" w:uiPriority="47"/>
-    <w:lsdException w:name="Grid Table 3 Accent 2" w:uiPriority="48"/>
-    <w:lsdException w:name="Grid Table 4 Accent 2" w:uiPriority="49"/>
-    <w:lsdException w:name="Grid Table 5 Dark Accent 2" w:uiPriority="50"/>
-    <w:lsdException w:name="Grid Table 6 Colorful Accent 2" w:uiPriority="51"/>
-    <w:lsdException w:name="Grid Table 7 Colorful Accent 2" w:uiPriority="52"/>
-    <w:lsdException w:name="Grid Table 1 Light Accent 3" w:uiPriority="46"/>
-    <w:lsdException w:name="Grid Table 2 Accent 3" w:uiPriority="47"/>
-    <w:lsdException w:name="Grid Table 3 Accent 3" w:uiPriority="48"/>
-    <w:lsdException w:name="Grid Table 4 Accent 3" w:uiPriority="49"/>
-    <w:lsdException w:name="Grid Table 5 Dark Accent 3" w:uiPriority="50"/>
-    <w:lsdException w:name="Grid Table 6 Colorful Accent 3" w:uiPriority="51"/>
-    <w:lsdException w:name="Grid Table 7 Colorful Accent 3" w:uiPriority="52"/>
-    <w:lsdException w:name="Grid Table 1 Light Accent 4" w:uiPriority="46"/>
-    <w:lsdException w:name="Grid Table 2 Accent 4" w:uiPriority="47"/>
-    <w:lsdException w:name="Grid Table 3 Accent 4" w:uiPriority="48"/>
-    <w:lsdException w:name="Grid Table 4 Accent 4" w:uiPriority="49"/>
-    <w:lsdException w:name="Grid Table 5 Dark Accent 4" w:uiPriority="50"/>
-    <w:lsdException w:name="Grid Table 6 Colorful Accent 4" w:uiPriority="51"/>
-    <w:lsdException w:name="Grid Table 7 Colorful Accent 4" w:uiPriority="52"/>
-    <w:lsdException w:name="Grid Table 1 Light Accent 5" w:uiPriority="46"/>
-    <w:lsdException w:name="Grid Table 2 Accent 5" w:uiPriority="47"/>
-    <w:lsdException w:name="Grid Table 3 Accent 5" w:uiPriority="48"/>
-    <w:lsdException w:name="Grid Table 4 Accent 5" w:uiPriority="49"/>
-    <w:lsdException w:name="Grid Table 5 Dark Accent 5" w:uiPriority="50"/>
-    <w:lsdException w:name="Grid Table 6 Colorful Accent 5" w:uiPriority="51"/>
-    <w:lsdException w:name="Grid Table 7 Colorful Accent 5" w:uiPriority="52"/>
-    <w:lsdException w:name="Grid Table 1 Light Accent 6" w:uiPriority="46"/>
-    <w:lsdException w:name="Grid Table 2 Accent 6" w:uiPriority="47"/>
-    <w:lsdException w:name="Grid Table 3 Accent 6" w:uiPriority="48"/>
-    <w:lsdException w:name="Grid Table 4 Accent 6" w:uiPriority="49"/>
-    <w:lsdException w:name="Grid Table 5 Dark Accent 6" w:uiPriority="50"/>
-    <w:lsdException w:name="Grid Table 6 Colorful Accent 6" w:uiPriority="51"/>
-    <w:lsdException w:name="Grid Table 7 Colorful Accent 6" w:uiPriority="52"/>
-    <w:lsdException w:name="List Table 1 Light" w:uiPriority="46"/>
-    <w:lsdException w:name="List Table 2" w:uiPriority="47"/>
-    <w:lsdException w:name="List Table 3" w:uiPriority="48"/>
-    <w:lsdException w:name="List Table 4" w:uiPriority="49"/>
-    <w:lsdException w:name="List Table 5 Dark" w:uiPriority="50"/>
-    <w:lsdException w:name="List Table 6 Colorful" w:uiPriority="51"/>
-    <w:lsdException w:name="List Table 7 Colorful" w:uiPriority="52"/>
-    <w:lsdException w:name="List Table 1 Light Accent 1" w:uiPriority="46"/>
-    <w:lsdException w:name="List Table 2 Accent 1" w:uiPriority="47"/>
-    <w:lsdException w:name="List Table 3 Accent 1" w:uiPriority="48"/>
-    <w:lsdException w:name="List Table 4 Accent 1" w:uiPriority="49"/>
-    <w:lsdException w:name="List Table 5 Dark Accent 1" w:uiPriority="50"/>
-    <w:lsdException w:name="List Table 6 Colorful Accent 1" w:uiPriority="51"/>
-    <w:lsdException w:name="List Table 7 Colorful Accent 1" w:uiPriority="52"/>
-    <w:lsdException w:name="List Table 1 Light Accent 2" w:uiPriority="46"/>
-    <w:lsdException w:name="List Table 2 Accent 2" w:uiPriority="47"/>
-    <w:lsdException w:name="List Table 3 Accent 2" w:uiPriority="48"/>
-    <w:lsdException w:name="List Table 4 Accent 2" w:uiPriority="49"/>
-    <w:lsdException w:name="List Table 5 Dark Accent 2" w:uiPriority="50"/>
-    <w:lsdException w:name="List Table 6 Colorful Accent 2" w:uiPriority="51"/>
-    <w:lsdException w:name="List Table 7 Colorful Accent 2" w:uiPriority="52"/>
-    <w:lsdException w:name="List Table 1 Light Accent 3" w:uiPriority="46"/>
-    <w:lsdException w:name="List Table 2 Accent 3" w:uiPriority="47"/>
-    <w:lsdException w:name="List Table 3 Accent 3" w:uiPriority="48"/>
-    <w:lsdException w:name="List Table 4 Accent 3" w:uiPriority="49"/>
-    <w:lsdException w:name="List Table 5 Dark Accent 3" w:uiPriority="50"/>
-    <w:lsdException w:name="List Table 6 Colorful Accent 3" w:uiPriority="51"/>
-    <w:lsdException w:name="List Table 7 Colorful Accent 3" w:uiPriority="52"/>
-    <w:lsdException w:name="List Table 1 Light Accent 4" w:uiPriority="46"/>
-    <w:lsdException w:name="List Table 2 Accent 4" w:uiPriority="47"/>
-    <w:lsdException w:name="List Table 3 Accent 4" w:uiPriority="48"/>
-    <w:lsdException w:name="List Table 4 Accent 4" w:uiPriority="49"/>
-    <w:lsdException w:name="List Table 5 Dark Accent 4" w:uiPriority="50"/>
-    <w:lsdException w:name="List Table 6 Colorful Accent 4" w:uiPriority="51"/>
-    <w:lsdException w:name="List Table 7 Colorful Accent 4" w:uiPriority="52"/>
-    <w:lsdException w:name="List Table 1 Light Accent 5" w:uiPriority="46"/>
-    <w:lsdException w:name="List Table 2 Accent 5" w:uiPriority="47"/>
-    <w:lsdException w:name="List Table 3 Accent 5" w:uiPriority="48"/>
-    <w:lsdException w:name="List Table 4 Accent 5" w:uiPriority="49"/>
-    <w:lsdException w:name="List Table 5 Dark Accent 5" w:uiPriority="50"/>
-    <w:lsdException w:name="List Table 6 Colorful Accent 5" w:uiPriority="51"/>
-    <w:lsdException w:name="List Table 7 Colorful Accent 5" w:uiPriority="52"/>
-    <w:lsdException w:name="List Table 1 Light Accent 6" w:uiPriority="46"/>
-    <w:lsdException w:name="List Table 2 Accent 6" w:uiPriority="47"/>
-    <w:lsdException w:name="List Table 3 Accent 6" w:uiPriority="48"/>
-    <w:lsdException w:name="List Table 4 Accent 6" w:uiPriority="49"/>
-    <w:lsdException w:name="List Table 5 Dark Accent 6" w:uiPriority="50"/>
-    <w:lsdException w:name="List Table 6 Colorful Accent 6" w:uiPriority="51"/>
-    <w:lsdException w:name="List Table 7 Colorful Accent 6" w:uiPriority="52"/>
-    <w:lsdException w:name="Mention" w:semiHidden="1" w:unhideWhenUsed="1"/>
-    <w:lsdException w:name="Smart Hyperlink" w:semiHidden="1" w:unhideWhenUsed="1"/>
-    <w:lsdException w:name="Hashtag" w:semiHidden="1" w:unhideWhenUsed="1"/>
-    <w:lsdException w:name="Unresolved Mention" w:semiHidden="1" w:unhideWhenUsed="1"/>
-  </w:latentStyles>
-  <w:style w:type="paragraph" w:default="1" w:styleId="Normal">
-    <w:name w:val="Normal"/>
-    <w:qFormat/>
-  </w:style>
-  <w:style w:type="character" w:default="1" w:styleId="Fuentedeprrafopredeter">
-    <w:name w:val="Default Paragraph Font"/>
-    <w:uiPriority w:val="1"/>
-    <w:semiHidden/>
-    <w:unhideWhenUsed/>
-  </w:style>
-  <w:style w:type="table" w:default="1" w:styleId="Tablanormal">
-    <w:name w:val="Normal Table"/>
-    <w:uiPriority w:val="99"/>
-    <w:semiHidden/>
-    <w:unhideWhenUsed/>
-    <w:tblPr>
-      <w:tblInd w:w="0" w:type="dxa"/>
-      <w:tblCellMar>
-        <w:top w:w="0" w:type="dxa"/>
-        <w:left w:w="108" w:type="dxa"/>
-        <w:bottom w:w="0" w:type="dxa"/>
-        <w:right w:w="108" w:type="dxa"/>
-      </w:tblCellMar>
-    </w:tblPr>
-  </w:style>
-  <w:style w:type="numbering" w:default="1" w:styleId="Sinlista">
-    <w:name w:val="No List"/>
-    <w:uiPriority w:val="99"/>
-    <w:semiHidden/>
-    <w:unhideWhenUsed/>
-  </w:style>
-  <w:style w:type="character" w:styleId="Textodelmarcadordeposicin">
-    <w:name w:val="Placeholder Text"/>
-    <w:basedOn w:val="Fuentedeprrafopredeter"/>
-    <w:uiPriority w:val="99"/>
-    <w:semiHidden/>
-    <w:rsid w:val="004913A8"/>
-    <w:rPr>
-      <w:color w:val="808080"/>
-    </w:rPr>
-  </w:style>
-</w:styles>
-</file>
-
-<file path=word/glossary/webSettings.xml><?xml version="1.0" encoding="utf-8"?>
-<w:webSettings xmlns:mc="http://schemas.openxmlformats.org/markup-compatibility/2006" xmlns:r="http://schemas.openxmlformats.org/officeDocument/2006/relationships" xmlns:w="http://schemas.openxmlformats.org/wordprocessingml/2006/main" xmlns:w14="http://schemas.microsoft.com/office/word/2010/wordml" xmlns:w15="http://schemas.microsoft.com/office/word/2012/wordml" xmlns:w16cid="http://schemas.microsoft.com/office/word/2016/wordml/cid" xmlns:w16se="http://schemas.microsoft.com/office/word/2015/wordml/symex" mc:Ignorable="w14 w15 w16se w16cid">
-  <w:optimizeForBrowser/>
-  <w:allowPNG/>
-</w:webSettings>
 </file>
 
 <file path=word/theme/theme1.xml><?xml version="1.0" encoding="utf-8"?>
@@ -5529,7 +4258,7 @@
 </file>
 
 <file path=customXml/itemProps1.xml><?xml version="1.0" encoding="utf-8"?>
-<ds:datastoreItem xmlns:ds="http://schemas.openxmlformats.org/officeDocument/2006/customXml" ds:itemID="{D5894D71-EC36-45C8-8A38-E916E3540787}">
+<ds:datastoreItem xmlns:ds="http://schemas.openxmlformats.org/officeDocument/2006/customXml" ds:itemID="{E37707ED-2273-4FAF-9B64-0668EA891B3E}">
   <ds:schemaRefs>
     <ds:schemaRef ds:uri="http://schemas.openxmlformats.org/officeDocument/2006/bibliography"/>
   </ds:schemaRefs>

</xml_diff>